<commit_message>
Enemies and Basic Stage Working
</commit_message>
<xml_diff>
--- a/2022gamejamplans.docx
+++ b/2022gamejamplans.docx
@@ -916,13 +916,7 @@
     </w:p>
     <w:p>
       <w:r>
-        <w:t>5/22</w:t>
-      </w:r>
-    </w:p>
-    <w:p>
-      <w:r>
-        <w:tab/>
-        <w:t>Add different projectile colors</w:t>
+        <w:t>5/23</w:t>
       </w:r>
     </w:p>
     <w:p>
@@ -934,54 +928,63 @@
     <w:p>
       <w:r>
         <w:tab/>
+        <w:t>Hitbox supprot</w:t>
+      </w:r>
+    </w:p>
+    <w:p>
+      <w:r>
+        <w:tab/>
+        <w:t>First boss</w:t>
+      </w:r>
+    </w:p>
+    <w:p>
+      <w:r>
+        <w:t>5/24</w:t>
+      </w:r>
+    </w:p>
+    <w:p>
+      <w:pPr>
+        <w:ind w:firstLine="720"/>
+      </w:pPr>
+      <w:r>
+        <w:t>Merge text system into game</w:t>
+      </w:r>
+    </w:p>
+    <w:p>
+      <w:r>
+        <w:tab/>
+        <w:t>Create dialogue gui</w:t>
+      </w:r>
+    </w:p>
+    <w:p>
+      <w:r>
+        <w:tab/>
+        <w:t>Create camera + asset system for cutscenes</w:t>
+      </w:r>
+    </w:p>
+    <w:p>
+      <w:r>
+        <w:tab/>
+        <w:t>Build cutscenes for stage 1</w:t>
+      </w:r>
+    </w:p>
+    <w:p>
+      <w:r>
+        <w:t>5/25</w:t>
+      </w:r>
+      <w:r>
+        <w:tab/>
+      </w:r>
+    </w:p>
+    <w:p>
+      <w:r>
+        <w:tab/>
         <w:t>Start cloud effects</w:t>
       </w:r>
     </w:p>
     <w:p>
       <w:r>
         <w:tab/>
-        <w:t>First boss</w:t>
-      </w:r>
-    </w:p>
-    <w:p>
-      <w:r>
-        <w:t>5/23</w:t>
-      </w:r>
-    </w:p>
-    <w:p>
-      <w:pPr>
-        <w:ind w:firstLine="720"/>
-      </w:pPr>
-      <w:r>
-        <w:t>Merge text system into game</w:t>
-      </w:r>
-    </w:p>
-    <w:p>
-      <w:r>
-        <w:tab/>
-        <w:t>Create dialogue gui</w:t>
-      </w:r>
-    </w:p>
-    <w:p>
-      <w:r>
-        <w:tab/>
-        <w:t>Create camera + asset system for cutscenes</w:t>
-      </w:r>
-    </w:p>
-    <w:p>
-      <w:r>
-        <w:t>5/24</w:t>
-      </w:r>
-    </w:p>
-    <w:p>
-      <w:r>
-        <w:tab/>
-        <w:t>Build cutscenes for stage 1</w:t>
-      </w:r>
-    </w:p>
-    <w:p>
-      <w:r>
-        <w:tab/>
       </w:r>
       <w:r>
         <w:t>Add optional dark schipie dues boss</w:t>
@@ -989,65 +992,72 @@
     </w:p>
     <w:p>
       <w:r>
-        <w:t>5/25</w:t>
-      </w:r>
-    </w:p>
-    <w:p>
-      <w:r>
-        <w:tab/>
-        <w:t>Finish any ongoing work</w:t>
+        <w:tab/>
+        <w:t>Work on modeling proper stage 1</w:t>
+      </w:r>
+    </w:p>
+    <w:p>
+      <w:r>
+        <w:t>5/2</w:t>
+      </w:r>
+      <w:r>
+        <w:t>6</w:t>
       </w:r>
     </w:p>
     <w:p>
       <w:r>
         <w:lastRenderedPageBreak/>
+        <w:tab/>
+        <w:t>Work more on stage 1</w:t>
+      </w:r>
+    </w:p>
+    <w:p>
+      <w:r>
+        <w:tab/>
+        <w:t>Consider adding light sources to mimic light reflecting off windows</w:t>
+      </w:r>
+    </w:p>
+    <w:p>
+      <w:r>
         <w:t>5/2</w:t>
       </w:r>
       <w:r>
-        <w:t>6</w:t>
-      </w:r>
-    </w:p>
-    <w:p>
-      <w:r>
-        <w:tab/>
-      </w:r>
-      <w:r>
-        <w:t xml:space="preserve">Add </w:t>
-      </w:r>
-      <w:r>
-        <w:t xml:space="preserve">extra </w:t>
-      </w:r>
-      <w:r>
-        <w:t>visual effects for w</w:t>
-      </w:r>
-      <w:r>
-        <w:t>eapons</w:t>
-      </w:r>
-    </w:p>
-    <w:p>
-      <w:r>
-        <w:tab/>
-        <w:t>Add other enemy types</w:t>
-      </w:r>
-    </w:p>
-    <w:p>
-      <w:r>
-        <w:t>5/2</w:t>
-      </w:r>
-      <w:r>
         <w:t>7</w:t>
       </w:r>
-    </w:p>
-    <w:p>
-      <w:r>
-        <w:tab/>
-        <w:t>Add city buildings in a specific area for variety</w:t>
-      </w:r>
-    </w:p>
-    <w:p>
-      <w:r>
-        <w:tab/>
-        <w:t>Consider adding light sources to mimic light reflecting off windows</w:t>
+      <w:r>
+        <w:t xml:space="preserve"> </w:t>
+      </w:r>
+      <w:r>
+        <w:t>Finish implementing scenes, dialogue</w:t>
+      </w:r>
+    </w:p>
+    <w:p>
+      <w:r>
+        <w:t>5/28</w:t>
+      </w:r>
+      <w:r>
+        <w:t xml:space="preserve"> ^</w:t>
+      </w:r>
+      <w:r>
+        <w:t>^, Fix player show aiming!</w:t>
+      </w:r>
+    </w:p>
+    <w:p>
+      <w:r>
+        <w:t xml:space="preserve">5/29 </w:t>
+      </w:r>
+      <w:r>
+        <w:t>Test/balance</w:t>
+      </w:r>
+    </w:p>
+    <w:p>
+      <w:r>
+        <w:t>5/30-31 Work on tile screen</w:t>
+      </w:r>
+    </w:p>
+    <w:p>
+      <w:r>
+        <w:t>6/1-6/4 Polish, Polish, Polish!</w:t>
       </w:r>
     </w:p>
     <w:p>

</xml_diff>

<commit_message>
Janky Melee Added (I love it though)
</commit_message>
<xml_diff>
--- a/2022gamejamplans.docx
+++ b/2022gamejamplans.docx
@@ -916,13 +916,10 @@
     </w:p>
     <w:p>
       <w:r>
-        <w:t>5/23</w:t>
-      </w:r>
-    </w:p>
-    <w:p>
-      <w:r>
-        <w:tab/>
-        <w:t>Add code support for melee weapon (Melee thrust infront of player, creates timed object infront of player)</w:t>
+        <w:t>5/2</w:t>
+      </w:r>
+      <w:r>
+        <w:t>4</w:t>
       </w:r>
     </w:p>
     <w:p>
@@ -939,7 +936,10 @@
     </w:p>
     <w:p>
       <w:r>
-        <w:t>5/24</w:t>
+        <w:t>5/2</w:t>
+      </w:r>
+      <w:r>
+        <w:t>5</w:t>
       </w:r>
     </w:p>
     <w:p>
@@ -964,13 +964,10 @@
     </w:p>
     <w:p>
       <w:r>
-        <w:tab/>
-        <w:t>Build cutscenes for stage 1</w:t>
-      </w:r>
-    </w:p>
-    <w:p>
-      <w:r>
-        <w:t>5/25</w:t>
+        <w:t>5/2</w:t>
+      </w:r>
+      <w:r>
+        <w:t>6</w:t>
       </w:r>
       <w:r>
         <w:tab/>
@@ -998,66 +995,99 @@
     </w:p>
     <w:p>
       <w:r>
+        <w:t>5/</w:t>
+      </w:r>
+      <w:r>
+        <w:t>7</w:t>
+      </w:r>
+    </w:p>
+    <w:p>
+      <w:r>
+        <w:tab/>
+        <w:t>Work more on stage 1</w:t>
+      </w:r>
+    </w:p>
+    <w:p>
+      <w:r>
+        <w:tab/>
+        <w:t>Consider adding light sources to mimic light reflecting off windows</w:t>
+      </w:r>
+    </w:p>
+    <w:p>
+      <w:r>
         <w:t>5/2</w:t>
       </w:r>
       <w:r>
-        <w:t>6</w:t>
+        <w:t>8</w:t>
+      </w:r>
+      <w:r>
+        <w:t xml:space="preserve"> </w:t>
+      </w:r>
+      <w:r>
+        <w:t>Finish implementing scenes, dialogue</w:t>
       </w:r>
     </w:p>
     <w:p>
       <w:r>
         <w:lastRenderedPageBreak/>
-        <w:tab/>
-        <w:t>Work more on stage 1</w:t>
-      </w:r>
-    </w:p>
-    <w:p>
-      <w:r>
-        <w:tab/>
-        <w:t>Consider adding light sources to mimic light reflecting off windows</w:t>
-      </w:r>
-    </w:p>
-    <w:p>
-      <w:r>
         <w:t>5/2</w:t>
       </w:r>
       <w:r>
-        <w:t>7</w:t>
+        <w:t>9</w:t>
+      </w:r>
+      <w:r>
+        <w:t xml:space="preserve"> ^</w:t>
+      </w:r>
+      <w:r>
+        <w:t xml:space="preserve">^, Fix player </w:t>
+      </w:r>
+      <w:r>
+        <w:t xml:space="preserve">right </w:t>
+      </w:r>
+      <w:r>
+        <w:t>aiming!</w:t>
+      </w:r>
+    </w:p>
+    <w:p>
+      <w:r>
+        <w:t>5/</w:t>
+      </w:r>
+      <w:r>
+        <w:t>30</w:t>
       </w:r>
       <w:r>
         <w:t xml:space="preserve"> </w:t>
       </w:r>
       <w:r>
-        <w:t>Finish implementing scenes, dialogue</w:t>
-      </w:r>
-    </w:p>
-    <w:p>
-      <w:r>
-        <w:t>5/28</w:t>
-      </w:r>
-      <w:r>
-        <w:t xml:space="preserve"> ^</w:t>
-      </w:r>
-      <w:r>
-        <w:t>^, Fix player show aiming!</w:t>
-      </w:r>
-    </w:p>
-    <w:p>
-      <w:r>
-        <w:t xml:space="preserve">5/29 </w:t>
-      </w:r>
-      <w:r>
         <w:t>Test/balance</w:t>
       </w:r>
     </w:p>
     <w:p>
       <w:r>
-        <w:t>5/30-31 Work on tile screen</w:t>
-      </w:r>
-    </w:p>
-    <w:p>
-      <w:r>
-        <w:t>6/1-6/4 Polish, Polish, Polish!</w:t>
+        <w:t>5/3</w:t>
+      </w:r>
+      <w:r>
+        <w:t>1</w:t>
+      </w:r>
+      <w:r>
+        <w:t>-</w:t>
+      </w:r>
+      <w:r>
+        <w:t>6/</w:t>
+      </w:r>
+      <w:r>
+        <w:t>1 Work on tile screen</w:t>
+      </w:r>
+    </w:p>
+    <w:p>
+      <w:r>
+        <w:t>6/</w:t>
+      </w:r>
+      <w:r>
+        <w:t>2</w:t>
+      </w:r>
+      <w:r>
+        <w:t>-6/4 Polish, Polish, Polish!</w:t>
       </w:r>
     </w:p>
     <w:p>
@@ -1066,12 +1096,28 @@
       </w:r>
     </w:p>
     <w:p>
-      <w:r>
+      <w:pPr>
+        <w:rPr>
+          <w:lang w:val="es-ES"/>
+        </w:rPr>
+      </w:pPr>
+      <w:r>
+        <w:rPr>
+          <w:lang w:val="es-ES"/>
+        </w:rPr>
         <w:t>Enemies:</w:t>
       </w:r>
     </w:p>
     <w:p>
-      <w:r>
+      <w:pPr>
+        <w:rPr>
+          <w:lang w:val="es-ES"/>
+        </w:rPr>
+      </w:pPr>
+      <w:r>
+        <w:rPr>
+          <w:lang w:val="es-ES"/>
+        </w:rPr>
         <w:t>ENEMIES</w:t>
       </w:r>
     </w:p>
@@ -1101,15 +1147,7 @@
       </w:r>
     </w:p>
     <w:p>
-      <w:pPr>
-        <w:rPr>
-          <w:lang w:val="es-ES"/>
-        </w:rPr>
-      </w:pPr>
-      <w:r>
-        <w:rPr>
-          <w:lang w:val="es-ES"/>
-        </w:rPr>
+      <w:r>
         <w:t>…</w:t>
       </w:r>
     </w:p>

</xml_diff>

<commit_message>
Added Initial Final Sprite Assets, Fixed Animations Creation Code
</commit_message>
<xml_diff>
--- a/2022gamejamplans.docx
+++ b/2022gamejamplans.docx
@@ -919,15 +919,43 @@
         <w:t>5/2</w:t>
       </w:r>
       <w:r>
-        <w:t>4</w:t>
-      </w:r>
-    </w:p>
-    <w:p>
-      <w:pPr>
-        <w:ind w:firstLine="720"/>
-      </w:pPr>
-      <w:r>
-        <w:t>Merge text system into game</w:t>
+        <w:t>5</w:t>
+      </w:r>
+    </w:p>
+    <w:p>
+      <w:r>
+        <w:tab/>
+        <w:t>Get Text to Actually Draw on screen</w:t>
+      </w:r>
+    </w:p>
+    <w:p>
+      <w:r>
+        <w:tab/>
+      </w:r>
+      <w:r>
+        <w:tab/>
+        <w:t>Just draw any quad on screen (learn opengl)</w:t>
+      </w:r>
+    </w:p>
+    <w:p>
+      <w:r>
+        <w:tab/>
+      </w:r>
+      <w:r>
+        <w:tab/>
+        <w:t>Get to draw in right position</w:t>
+      </w:r>
+    </w:p>
+    <w:p>
+      <w:r>
+        <w:tab/>
+        <w:t>Create dialogue gui</w:t>
+      </w:r>
+    </w:p>
+    <w:p>
+      <w:r>
+        <w:tab/>
+        <w:t>Create camera + asset system for cutscenes</w:t>
       </w:r>
     </w:p>
     <w:p>
@@ -935,19 +963,50 @@
         <w:t>5/2</w:t>
       </w:r>
       <w:r>
-        <w:t>5</w:t>
-      </w:r>
-    </w:p>
-    <w:p>
-      <w:r>
-        <w:tab/>
-        <w:t>Create dialogue gui</w:t>
-      </w:r>
-    </w:p>
-    <w:p>
-      <w:r>
-        <w:tab/>
-        <w:t>Create camera + asset system for cutscenes</w:t>
+        <w:t>6</w:t>
+      </w:r>
+      <w:r>
+        <w:tab/>
+      </w:r>
+    </w:p>
+    <w:p>
+      <w:r>
+        <w:tab/>
+        <w:t>Start cloud effects</w:t>
+      </w:r>
+    </w:p>
+    <w:p>
+      <w:r>
+        <w:tab/>
+      </w:r>
+      <w:r>
+        <w:t>Add optional dark schipie dues boss</w:t>
+      </w:r>
+    </w:p>
+    <w:p>
+      <w:r>
+        <w:tab/>
+        <w:t>Work on modeling proper stage 1</w:t>
+      </w:r>
+    </w:p>
+    <w:p>
+      <w:r>
+        <w:t>5/</w:t>
+      </w:r>
+      <w:r>
+        <w:t>7</w:t>
+      </w:r>
+    </w:p>
+    <w:p>
+      <w:r>
+        <w:tab/>
+        <w:t>Work more on stage 1</w:t>
+      </w:r>
+    </w:p>
+    <w:p>
+      <w:r>
+        <w:tab/>
+        <w:t>Consider adding light sources to mimic light reflecting off windows</w:t>
       </w:r>
     </w:p>
     <w:p>
@@ -955,97 +1014,46 @@
         <w:t>5/2</w:t>
       </w:r>
       <w:r>
-        <w:t>6</w:t>
-      </w:r>
-      <w:r>
-        <w:tab/>
-      </w:r>
-    </w:p>
-    <w:p>
-      <w:r>
-        <w:tab/>
-        <w:t>Start cloud effects</w:t>
-      </w:r>
-    </w:p>
-    <w:p>
-      <w:r>
-        <w:tab/>
-      </w:r>
-      <w:r>
-        <w:t>Add optional dark schipie dues boss</w:t>
-      </w:r>
-    </w:p>
-    <w:p>
-      <w:r>
-        <w:tab/>
-        <w:t>Work on modeling proper stage 1</w:t>
-      </w:r>
-    </w:p>
-    <w:p>
-      <w:r>
+        <w:t>8</w:t>
+      </w:r>
+      <w:r>
+        <w:t xml:space="preserve"> </w:t>
+      </w:r>
+      <w:r>
+        <w:t>Finish implementing scenes, dialogue</w:t>
+      </w:r>
+    </w:p>
+    <w:p>
+      <w:r>
+        <w:t>5/2</w:t>
+      </w:r>
+      <w:r>
+        <w:t>9</w:t>
+      </w:r>
+      <w:r>
+        <w:t xml:space="preserve"> ^</w:t>
+      </w:r>
+      <w:r>
+        <w:t>^</w:t>
+      </w:r>
+    </w:p>
+    <w:p>
+      <w:r>
+        <w:lastRenderedPageBreak/>
         <w:t>5/</w:t>
       </w:r>
       <w:r>
-        <w:t>7</w:t>
-      </w:r>
-    </w:p>
-    <w:p>
-      <w:r>
-        <w:tab/>
-        <w:t>Work more on stage 1</w:t>
-      </w:r>
-    </w:p>
-    <w:p>
-      <w:r>
-        <w:tab/>
-        <w:t>Consider adding light sources to mimic light reflecting off windows</w:t>
-      </w:r>
-    </w:p>
-    <w:p>
-      <w:r>
-        <w:t>5/2</w:t>
-      </w:r>
-      <w:r>
-        <w:t>8</w:t>
+        <w:t>30</w:t>
       </w:r>
       <w:r>
         <w:t xml:space="preserve"> </w:t>
       </w:r>
       <w:r>
-        <w:t>Finish implementing scenes, dialogue</w:t>
-      </w:r>
-    </w:p>
-    <w:p>
-      <w:r>
-        <w:t>5/2</w:t>
-      </w:r>
-      <w:r>
-        <w:t>9</w:t>
-      </w:r>
-      <w:r>
-        <w:t xml:space="preserve"> ^</w:t>
-      </w:r>
-      <w:r>
-        <w:t>^</w:t>
-      </w:r>
-    </w:p>
-    <w:p>
-      <w:r>
-        <w:t>5/</w:t>
-      </w:r>
-      <w:r>
-        <w:t>30</w:t>
-      </w:r>
-      <w:r>
-        <w:t xml:space="preserve"> </w:t>
-      </w:r>
-      <w:r>
         <w:t>Test/balance</w:t>
       </w:r>
     </w:p>
     <w:p>
       <w:r>
-        <w:lastRenderedPageBreak/>
         <w:t>5/3</w:t>
       </w:r>
       <w:r>

</xml_diff>

<commit_message>
Added Dialogue Loading Routine
</commit_message>
<xml_diff>
--- a/2022gamejamplans.docx
+++ b/2022gamejamplans.docx
@@ -20,15 +20,7 @@
         <w:t>Cool new ability:</w:t>
       </w:r>
       <w:r>
-        <w:t xml:space="preserve"> Can control a PILOT, a giant mech designed after </w:t>
-      </w:r>
-      <w:proofErr w:type="spellStart"/>
-      <w:r>
-        <w:t>Gigantus’s</w:t>
-      </w:r>
-      <w:proofErr w:type="spellEnd"/>
-      <w:r>
-        <w:t xml:space="preserve"> piloted giant robot</w:t>
+        <w:t xml:space="preserve"> Can control a PILOT, a giant mech designed after Gigantus’s piloted giant robot</w:t>
       </w:r>
       <w:r>
         <w:t xml:space="preserve"> which was developed after wildly unpopular twist</w:t>
@@ -77,16 +69,11 @@
     <w:p/>
     <w:p>
       <w:r>
-        <w:t xml:space="preserve">Ziv </w:t>
-      </w:r>
-      <w:proofErr w:type="spellStart"/>
-      <w:r>
-        <w:t>Chrome</w:t>
+        <w:t>Ziv Chrome</w:t>
       </w:r>
       <w:r>
         <w:t>beak</w:t>
       </w:r>
-      <w:proofErr w:type="spellEnd"/>
       <w:r>
         <w:t xml:space="preserve"> </w:t>
       </w:r>
@@ -102,69 +89,23 @@
       <w:r>
         <w:t xml:space="preserve">working for the </w:t>
       </w:r>
-      <w:proofErr w:type="spellStart"/>
       <w:r>
         <w:t>Envocron</w:t>
       </w:r>
-      <w:proofErr w:type="spellEnd"/>
-      <w:r>
-        <w:t xml:space="preserve"> corporation under their bounty master, known only as Gil. 15 years before the events of the story, he worked with his brother as an assistant, with both working towards their dream of a giant robot. But, one night during their research, they are attacked by </w:t>
-      </w:r>
-      <w:proofErr w:type="spellStart"/>
-      <w:r>
-        <w:t>Jebb</w:t>
-      </w:r>
-      <w:proofErr w:type="spellEnd"/>
-      <w:r>
-        <w:t xml:space="preserve"> </w:t>
-      </w:r>
-      <w:proofErr w:type="spellStart"/>
-      <w:r>
-        <w:t>O’Shenny</w:t>
-      </w:r>
-      <w:proofErr w:type="spellEnd"/>
-      <w:r>
-        <w:t xml:space="preserve">. Ziv shocks his brother with his knowledge of martial arts, and tries to defend his brother, but the fight ends with both mortally wounded, and </w:t>
-      </w:r>
-      <w:proofErr w:type="spellStart"/>
-      <w:r>
-        <w:t>Jebb</w:t>
-      </w:r>
-      <w:proofErr w:type="spellEnd"/>
-      <w:r>
-        <w:t xml:space="preserve"> whispering to Ziv that he was hired by Ziv’s brother, before he goes unconscious. Ziv choses to fake his own death, and work as a bounty hunter, vowing to get his revenge. Eventually, he finds out that </w:t>
-      </w:r>
-      <w:proofErr w:type="spellStart"/>
-      <w:r>
-        <w:t>Jebb</w:t>
-      </w:r>
-      <w:proofErr w:type="spellEnd"/>
-      <w:r>
-        <w:t xml:space="preserve"> is still alive, and its revealed that Gil paid for </w:t>
-      </w:r>
-      <w:proofErr w:type="spellStart"/>
-      <w:r>
-        <w:t>Jebb</w:t>
-      </w:r>
-      <w:proofErr w:type="spellEnd"/>
-      <w:r>
-        <w:t xml:space="preserve"> to fake his own death in order to give Ziv a reason to want to work for </w:t>
-      </w:r>
-      <w:proofErr w:type="spellStart"/>
+      <w:r>
+        <w:t xml:space="preserve"> corporation under their bounty master, known only as Gil. 15 years before the events of the story, he worked with his brother as an assistant, with both working towards their dream of a giant robot. But, one night during their research, they are attacked by Jebb</w:t>
+      </w:r>
+      <w:r>
+        <w:t xml:space="preserve"> O’Shenny</w:t>
+      </w:r>
+      <w:r>
+        <w:t xml:space="preserve">. Ziv shocks his brother with his knowledge of martial arts, and tries to defend his brother, but the fight ends with both mortally wounded, and Jebb whispering to Ziv that he was hired by Ziv’s brother, before he goes unconscious. Ziv choses to fake his own death, and work as a bounty hunter, vowing to get his revenge. Eventually, he finds out that Jebb is still alive, and its revealed that Gil paid for Jebb to fake his own death in order to give Ziv a reason to want to work for </w:t>
+      </w:r>
       <w:r>
         <w:t>Envocron</w:t>
       </w:r>
-      <w:proofErr w:type="spellEnd"/>
-      <w:r>
-        <w:t xml:space="preserve">, knowing Ziv’s skills. Gil sets things up for Ziv to first hunt his brother (seen before the game), followed by his encounter with </w:t>
-      </w:r>
-      <w:proofErr w:type="spellStart"/>
-      <w:r>
-        <w:t>Jebb</w:t>
-      </w:r>
-      <w:proofErr w:type="spellEnd"/>
-      <w:r>
-        <w:t>, still alive. Finally, after learning he was set up, and his brother was innocent, he hunts down Gil to get his final revenge, and put his brother at peace</w:t>
+      <w:r>
+        <w:t>, knowing Ziv’s skills. Gil sets things up for Ziv to first hunt his brother (seen before the game), followed by his encounter with Jebb, still alive. Finally, after learning he was set up, and his brother was innocent, he hunts down Gil to get his final revenge, and put his brother at peace</w:t>
       </w:r>
       <w:r>
         <w:t xml:space="preserve">. Once </w:t>
@@ -191,34 +132,10 @@
     </w:p>
     <w:p>
       <w:r>
-        <w:t xml:space="preserve">“Everything’s </w:t>
-      </w:r>
-      <w:proofErr w:type="spellStart"/>
-      <w:r>
-        <w:t>gonna</w:t>
-      </w:r>
-      <w:proofErr w:type="spellEnd"/>
-      <w:r>
-        <w:t xml:space="preserve"> be alright, f</w:t>
-      </w:r>
-      <w:r>
-        <w:t xml:space="preserve">orever” was a phrase Terran told Ziv right before </w:t>
-      </w:r>
-      <w:proofErr w:type="spellStart"/>
-      <w:r>
-        <w:t>Jebb</w:t>
-      </w:r>
-      <w:proofErr w:type="spellEnd"/>
-      <w:r>
-        <w:t xml:space="preserve"> attacked, and </w:t>
-      </w:r>
-      <w:proofErr w:type="spellStart"/>
-      <w:r>
-        <w:t>its</w:t>
-      </w:r>
-      <w:proofErr w:type="spellEnd"/>
-      <w:r>
-        <w:t xml:space="preserve"> what Ziv says once he defeats Gil.</w:t>
+        <w:t>“Everything’s gonna be alright, f</w:t>
+      </w:r>
+      <w:r>
+        <w:t>orever” was a phrase Terran told Ziv right before Jebb attacked, and its what Ziv says once he defeats Gil.</w:t>
       </w:r>
     </w:p>
     <w:p>
@@ -231,43 +148,17 @@
     </w:p>
     <w:p>
       <w:r>
-        <w:t xml:space="preserve">Each stage is behind the player forward auto-scrolling </w:t>
-      </w:r>
-      <w:proofErr w:type="spellStart"/>
-      <w:r>
-        <w:t>shoot</w:t>
+        <w:t>Each stage is behind the player forward auto-scrolling shoot</w:t>
       </w:r>
       <w:r>
         <w:t>’m’u</w:t>
       </w:r>
       <w:r>
-        <w:t>p</w:t>
-      </w:r>
-      <w:proofErr w:type="spellEnd"/>
-      <w:r>
-        <w:t>, with a new player short range melee attack, and dual stick shooting (think Kid Icarus Uprising flight stages). Enemies will swoop in once the player gets a certain distance to their position, and defeating them will give money to the player. Player has unlimited ammo, but a certain amount of health. With money, players can power up their PILOT (</w:t>
-      </w:r>
-      <w:proofErr w:type="spellStart"/>
-      <w:r>
-        <w:t>ie</w:t>
-      </w:r>
-      <w:proofErr w:type="spellEnd"/>
-      <w:r>
-        <w:t xml:space="preserve"> armor, health), power up their weapons, and buy new weapons. They can equip two weapons at once, of any type, but that weapon must be in their inventory (</w:t>
-      </w:r>
-      <w:proofErr w:type="spellStart"/>
-      <w:r>
-        <w:t>ie</w:t>
-      </w:r>
-      <w:proofErr w:type="spellEnd"/>
-      <w:r>
-        <w:t xml:space="preserve">, if they want two of the same, they need two). At the end of the stage, is a required boss that is needed to beat the stage. Shopping is done at a hub (the local </w:t>
-      </w:r>
-      <w:proofErr w:type="spellStart"/>
+        <w:t xml:space="preserve">p, with a new player short range melee attack, and dual stick shooting (think Kid Icarus Uprising flight stages). Enemies will swoop in once the player gets a certain distance to their position, and defeating them will give money to the player. Player has unlimited ammo, but a certain amount of health. With money, players can power up their PILOT (ie armor, health), power up their weapons, and buy new weapons. They can equip two weapons at once, of any type, but that weapon must be in their inventory (ie, if they want two of the same, they need two). At the end of the stage, is a required boss that is needed to beat the stage. Shopping is done at a hub (the local </w:t>
+      </w:r>
       <w:r>
         <w:t>Envocron</w:t>
       </w:r>
-      <w:proofErr w:type="spellEnd"/>
       <w:r>
         <w:t xml:space="preserve"> base), while stor</w:t>
       </w:r>
@@ -295,15 +186,7 @@
         <w:t xml:space="preserve"> 2d sprite like objects always face camera, </w:t>
       </w:r>
       <w:r>
-        <w:t xml:space="preserve">rest of the world is going to have low resolution, non </w:t>
-      </w:r>
-      <w:proofErr w:type="spellStart"/>
-      <w:r>
-        <w:t>mip</w:t>
-      </w:r>
-      <w:proofErr w:type="spellEnd"/>
-      <w:r>
-        <w:t>-mapped textures to give an HD-2D like effect. Shading will be done by taking the average lighting and color per TEXEL which will be the focus of the shader.</w:t>
+        <w:t>rest of the world is going to have low resolution, non mip-mapped textures to give an HD-2D like effect. Shading will be done by taking the average lighting and color per TEXEL which will be the focus of the shader.</w:t>
       </w:r>
     </w:p>
     <w:p/>
@@ -334,22 +217,12 @@
         <w:t xml:space="preserve">MISSION Carrier Outskirts – Open blue sky, lots of clouds but still sparse, </w:t>
       </w:r>
       <w:r>
-        <w:t xml:space="preserve">chasing </w:t>
-      </w:r>
-      <w:proofErr w:type="spellStart"/>
-      <w:r>
-        <w:t>Jebb</w:t>
-      </w:r>
-      <w:proofErr w:type="spellEnd"/>
-    </w:p>
-    <w:p>
-      <w:proofErr w:type="spellStart"/>
-      <w:r>
-        <w:t>Sorfen</w:t>
-      </w:r>
-      <w:proofErr w:type="spellEnd"/>
-      <w:r>
-        <w:t xml:space="preserve"> Peaks – Snowy area with overcast skies above playfield, below playfield, snowy mountain peaks jut up,</w:t>
+        <w:t>chasing Jebb</w:t>
+      </w:r>
+    </w:p>
+    <w:p>
+      <w:r>
+        <w:t>Sorfen Peaks – Snowy area with overcast skies above playfield, below playfield, snowy mountain peaks jut up,</w:t>
       </w:r>
       <w:r>
         <w:t xml:space="preserve"> where Gil and his council hide out.</w:t>
@@ -357,11 +230,9 @@
       <w:r>
         <w:t xml:space="preserve"> (near the </w:t>
       </w:r>
-      <w:proofErr w:type="spellStart"/>
       <w:r>
         <w:t>Envocron</w:t>
       </w:r>
-      <w:proofErr w:type="spellEnd"/>
       <w:r>
         <w:t xml:space="preserve"> base).</w:t>
       </w:r>
@@ -383,32 +254,16 @@
     </w:p>
     <w:p>
       <w:r>
-        <w:t xml:space="preserve">Dark </w:t>
-      </w:r>
-      <w:proofErr w:type="spellStart"/>
-      <w:r>
-        <w:t>Schippie</w:t>
-      </w:r>
-      <w:proofErr w:type="spellEnd"/>
-      <w:r>
-        <w:t xml:space="preserve"> Dues </w:t>
-      </w:r>
-      <w:r>
-        <w:t xml:space="preserve">(if they beat the first boss fast enough, dark </w:t>
-      </w:r>
-      <w:proofErr w:type="spellStart"/>
-      <w:r>
-        <w:t>s</w:t>
+        <w:t xml:space="preserve">Dark Schippie Dues </w:t>
+      </w:r>
+      <w:r>
+        <w:t>(if they beat the first boss fast enough, dark s</w:t>
       </w:r>
       <w:r>
         <w:t>c</w:t>
       </w:r>
       <w:r>
-        <w:t>hippie</w:t>
-      </w:r>
-      <w:proofErr w:type="spellEnd"/>
-      <w:r>
-        <w:t xml:space="preserve"> dues will drop in and try to loot from Ziv, seeing his fancy mech). </w:t>
+        <w:t xml:space="preserve">hippie dues will drop in and try to loot from Ziv, seeing his fancy mech). </w:t>
       </w:r>
     </w:p>
     <w:p/>
@@ -504,21 +359,11 @@
         <w:ind w:firstLine="720"/>
       </w:pPr>
       <w:r>
-        <w:t xml:space="preserve">Enemy spawn(ENUM, </w:t>
-      </w:r>
-      <w:proofErr w:type="spellStart"/>
-      <w:r>
-        <w:t>initPos</w:t>
-      </w:r>
-      <w:proofErr w:type="spellEnd"/>
-      <w:r>
-        <w:t xml:space="preserve">, </w:t>
-      </w:r>
-      <w:proofErr w:type="spellStart"/>
-      <w:r>
-        <w:t>spawnDist</w:t>
-      </w:r>
-      <w:proofErr w:type="spellEnd"/>
+        <w:t>Enemy spawn(ENUM, initPos</w:t>
+      </w:r>
+      <w:r>
+        <w:t>, spawnDist</w:t>
+      </w:r>
       <w:r>
         <w:t>);</w:t>
       </w:r>
@@ -528,73 +373,22 @@
         <w:ind w:firstLine="720"/>
       </w:pPr>
       <w:r>
-        <w:t xml:space="preserve">ENUM: </w:t>
-      </w:r>
-      <w:proofErr w:type="spellStart"/>
-      <w:r>
-        <w:t>ENEMY_grazaloid</w:t>
-      </w:r>
-      <w:proofErr w:type="spellEnd"/>
-      <w:r>
-        <w:t xml:space="preserve"> </w:t>
-      </w:r>
-      <w:proofErr w:type="spellStart"/>
-      <w:r>
-        <w:t>ENEMY_envocronmelee</w:t>
-      </w:r>
-      <w:proofErr w:type="spellEnd"/>
-      <w:r>
-        <w:t xml:space="preserve">, </w:t>
-      </w:r>
-      <w:proofErr w:type="spellStart"/>
-      <w:r>
-        <w:t>ENEMY_envocronrange</w:t>
-      </w:r>
-      <w:proofErr w:type="spellEnd"/>
-      <w:r>
-        <w:t xml:space="preserve">, </w:t>
-      </w:r>
-      <w:proofErr w:type="spellStart"/>
-      <w:r>
-        <w:t>ENEMY_resistance</w:t>
-      </w:r>
-      <w:proofErr w:type="spellEnd"/>
-      <w:r>
-        <w:t xml:space="preserve">, </w:t>
-      </w:r>
-      <w:proofErr w:type="spellStart"/>
-      <w:r>
-        <w:t>BOSS_Jeb</w:t>
+        <w:t>ENUM: ENEMY_grazaloid ENEMY_envocronmelee, ENEMY_envocronrange, ENEMY_resistance, BOSS_Jeb</w:t>
       </w:r>
       <w:r>
         <w:t>b</w:t>
       </w:r>
-      <w:proofErr w:type="spellEnd"/>
-      <w:r>
-        <w:t xml:space="preserve">, </w:t>
-      </w:r>
-      <w:proofErr w:type="spellStart"/>
-      <w:r>
-        <w:t>B</w:t>
-      </w:r>
-      <w:r>
-        <w:t>OSS_Gil</w:t>
-      </w:r>
-      <w:proofErr w:type="spellEnd"/>
-      <w:r>
-        <w:t xml:space="preserve">, </w:t>
-      </w:r>
-      <w:proofErr w:type="spellStart"/>
-      <w:r>
-        <w:t>BOSS_Dark</w:t>
-      </w:r>
-      <w:proofErr w:type="spellEnd"/>
-    </w:p>
-    <w:p>
-      <w:pPr>
-        <w:ind w:firstLine="720"/>
-      </w:pPr>
-      <w:proofErr w:type="spellStart"/>
+      <w:r>
+        <w:t>, B</w:t>
+      </w:r>
+      <w:r>
+        <w:t>OSS_Gil, BOSS_Dark</w:t>
+      </w:r>
+    </w:p>
+    <w:p>
+      <w:pPr>
+        <w:ind w:firstLine="720"/>
+      </w:pPr>
       <w:r>
         <w:lastRenderedPageBreak/>
         <w:t>Graz</w:t>
@@ -603,11 +397,7 @@
         <w:t>a</w:t>
       </w:r>
       <w:r>
-        <w:t>loid</w:t>
-      </w:r>
-      <w:proofErr w:type="spellEnd"/>
-      <w:r>
-        <w:t xml:space="preserve"> Fighter </w:t>
+        <w:t xml:space="preserve">loid Fighter </w:t>
       </w:r>
       <w:r>
         <w:t>Jet</w:t>
@@ -635,15 +425,7 @@
         <w:ind w:firstLine="720"/>
       </w:pPr>
       <w:r>
-        <w:t xml:space="preserve">Path: (10, 0.0, 10 0.0, 10 (+20% of screen, 0.0), 10 (+20% of screen, 0.0), 10 (-20 % of </w:t>
-      </w:r>
-      <w:proofErr w:type="spellStart"/>
-      <w:r>
-        <w:t>sreen</w:t>
-      </w:r>
-      <w:proofErr w:type="spellEnd"/>
-      <w:r>
-        <w:t xml:space="preserve"> 0.0), 10 (-20 % of screen, 0.0) (10, 0.0).</w:t>
+        <w:t>Path: (10, 0.0, 10 0.0, 10 (+20% of screen, 0.0), 10 (+20% of screen, 0.0), 10 (-20 % of sreen 0.0), 10 (-20 % of screen, 0.0) (10, 0.0).</w:t>
       </w:r>
     </w:p>
     <w:p>
@@ -667,13 +449,8 @@
         <w:ind w:firstLine="720"/>
       </w:pPr>
       <w:r>
-        <w:t xml:space="preserve">Shot cooldown: 3 frames. Projectile type: </w:t>
-      </w:r>
-      <w:proofErr w:type="spellStart"/>
-      <w:r>
-        <w:t>RapidEnemy</w:t>
-      </w:r>
-      <w:proofErr w:type="spellEnd"/>
+        <w:t>Shot cooldown: 3 frames. Projectile type: RapidEnemy</w:t>
+      </w:r>
       <w:r>
         <w:t>. In direction of motion (or in front)</w:t>
       </w:r>
@@ -682,13 +459,8 @@
       <w:pPr>
         <w:ind w:firstLine="720"/>
       </w:pPr>
-      <w:proofErr w:type="spellStart"/>
-      <w:r>
-        <w:t>Encron</w:t>
-      </w:r>
-      <w:proofErr w:type="spellEnd"/>
-      <w:r>
-        <w:t xml:space="preserve"> Pilot (Only in stage </w:t>
+      <w:r>
+        <w:t xml:space="preserve">Encron Pilot (Only in stage </w:t>
       </w:r>
       <w:r>
         <w:t>2</w:t>
@@ -717,29 +489,16 @@
         <w:ind w:firstLine="720"/>
       </w:pPr>
       <w:r>
-        <w:t xml:space="preserve">AI: Stay in place near for 1200 frames, then up off screen (then </w:t>
-      </w:r>
-      <w:proofErr w:type="spellStart"/>
-      <w:r>
-        <w:t>despawn</w:t>
-      </w:r>
-      <w:proofErr w:type="spellEnd"/>
-      <w:r>
-        <w:t xml:space="preserve"> once off screen) (shooter)</w:t>
-      </w:r>
-    </w:p>
-    <w:p>
-      <w:pPr>
-        <w:ind w:firstLine="720"/>
-      </w:pPr>
-      <w:r>
-        <w:t xml:space="preserve">Melee: Same but 3000 </w:t>
-      </w:r>
-      <w:proofErr w:type="spellStart"/>
-      <w:r>
-        <w:t>framess</w:t>
-      </w:r>
-      <w:proofErr w:type="spellEnd"/>
+        <w:t>AI: Stay in place near for 1200 frames, then up off screen (then despawn once off screen) (shooter)</w:t>
+      </w:r>
+    </w:p>
+    <w:p>
+      <w:pPr>
+        <w:ind w:firstLine="720"/>
+      </w:pPr>
+      <w:r>
+        <w:t>Melee: Same but 3000 framess</w:t>
+      </w:r>
     </w:p>
     <w:p>
       <w:pPr>
@@ -754,13 +513,8 @@
         <w:ind w:firstLine="720"/>
       </w:pPr>
       <w:r>
-        <w:t>Health: 2.5*</w:t>
-      </w:r>
-      <w:proofErr w:type="spellStart"/>
-      <w:r>
-        <w:t>grazloid</w:t>
-      </w:r>
-      <w:proofErr w:type="spellEnd"/>
+        <w:t>Health: 2.5*grazloid</w:t>
+      </w:r>
     </w:p>
     <w:p>
       <w:pPr>
@@ -784,15 +538,7 @@
         <w:t xml:space="preserve"> 1 and 2)</w:t>
       </w:r>
       <w:r>
-        <w:t xml:space="preserve">: Slower, and larger than </w:t>
-      </w:r>
-      <w:proofErr w:type="spellStart"/>
-      <w:r>
-        <w:t>grazaloid</w:t>
-      </w:r>
-      <w:proofErr w:type="spellEnd"/>
-      <w:r>
-        <w:t xml:space="preserve"> fighters, but have far more </w:t>
+        <w:t xml:space="preserve">: Slower, and larger than grazaloid fighters, but have far more </w:t>
       </w:r>
       <w:r>
         <w:t>defense</w:t>
@@ -866,13 +612,8 @@
         <w:ind w:firstLine="720"/>
       </w:pPr>
       <w:r>
-        <w:t xml:space="preserve">Health: 6* </w:t>
-      </w:r>
-      <w:proofErr w:type="spellStart"/>
-      <w:r>
-        <w:t>grazloid</w:t>
-      </w:r>
-      <w:proofErr w:type="spellEnd"/>
+        <w:t>Health: 6* grazloid</w:t>
+      </w:r>
     </w:p>
     <w:p/>
     <w:p>
@@ -1039,23 +780,7 @@
         <w:t>Add cloud effects</w:t>
       </w:r>
       <w:r>
-        <w:t xml:space="preserve"> (Do procedurally (</w:t>
-      </w:r>
-      <w:proofErr w:type="spellStart"/>
-      <w:r>
-        <w:t>ie</w:t>
-      </w:r>
-      <w:proofErr w:type="spellEnd"/>
-      <w:r>
-        <w:t xml:space="preserve">, from distance x far create cloud, move towards distance y close, then </w:t>
-      </w:r>
-      <w:proofErr w:type="spellStart"/>
-      <w:r>
-        <w:t>despawn</w:t>
-      </w:r>
-      <w:proofErr w:type="spellEnd"/>
-      <w:r>
-        <w:t>, for z number of clouds at a time), make density a parameter setting)</w:t>
+        <w:t xml:space="preserve"> (Do procedurally (ie, from distance x far create cloud, move towards distance y close, then despawn, for z number of clouds at a time), make density a parameter setting)</w:t>
       </w:r>
     </w:p>
     <w:p>
@@ -1080,13 +805,8 @@
     <w:p>
       <w:r>
         <w:tab/>
-        <w:t xml:space="preserve">Create dialogue </w:t>
-      </w:r>
-      <w:proofErr w:type="spellStart"/>
-      <w:r>
-        <w:t>gui</w:t>
-      </w:r>
-      <w:proofErr w:type="spellEnd"/>
+        <w:t>Create dialogue gui</w:t>
+      </w:r>
     </w:p>
     <w:p>
       <w:r>
@@ -1106,15 +826,7 @@
         <w:tab/>
       </w:r>
       <w:r>
-        <w:t xml:space="preserve">Add optional dark </w:t>
-      </w:r>
-      <w:proofErr w:type="spellStart"/>
-      <w:r>
-        <w:t>schipie</w:t>
-      </w:r>
-      <w:proofErr w:type="spellEnd"/>
-      <w:r>
-        <w:t xml:space="preserve"> dues boss</w:t>
+        <w:t>Add optional dark schipie dues boss</w:t>
       </w:r>
     </w:p>
     <w:p>
@@ -1186,15 +898,7 @@
     <w:p>
       <w:r>
         <w:tab/>
-        <w:t xml:space="preserve">Add additional area with overcast clouds and </w:t>
-      </w:r>
-      <w:proofErr w:type="spellStart"/>
-      <w:r>
-        <w:t>lightshafts</w:t>
-      </w:r>
-      <w:proofErr w:type="spellEnd"/>
-      <w:r>
-        <w:t xml:space="preserve"> for visual pizzaz in stage 1</w:t>
+        <w:t>Add additional area with overcast clouds and lightshafts for visual pizzaz in stage 1</w:t>
       </w:r>
     </w:p>
     <w:p/>
@@ -1215,50 +919,28 @@
         <w:t>5/2</w:t>
       </w:r>
       <w:r>
-        <w:t>6</w:t>
-      </w:r>
-      <w:r>
-        <w:tab/>
-      </w:r>
-    </w:p>
-    <w:p>
-      <w:r>
-        <w:tab/>
-        <w:t xml:space="preserve">Create dialogue </w:t>
-      </w:r>
-      <w:proofErr w:type="spellStart"/>
-      <w:r>
-        <w:t>gui</w:t>
-      </w:r>
-      <w:proofErr w:type="spellEnd"/>
-    </w:p>
-    <w:p>
-      <w:r>
-        <w:tab/>
-      </w:r>
-      <w:r>
-        <w:tab/>
-        <w:t xml:space="preserve">Draw box first as a </w:t>
-      </w:r>
-      <w:proofErr w:type="spellStart"/>
-      <w:r>
-        <w:t>gui</w:t>
-      </w:r>
-      <w:proofErr w:type="spellEnd"/>
-      <w:r>
-        <w:t xml:space="preserve"> sprite after all other sprites</w:t>
-      </w:r>
-    </w:p>
-    <w:p>
-      <w:r>
-        <w:tab/>
-      </w:r>
-      <w:r>
-        <w:tab/>
-      </w:r>
-      <w:r>
-        <w:tab/>
-        <w:t xml:space="preserve">Isn’t showing up…. </w:t>
+        <w:t>7</w:t>
+      </w:r>
+      <w:r>
+        <w:tab/>
+      </w:r>
+    </w:p>
+    <w:p>
+      <w:r>
+        <w:tab/>
+        <w:t>Create dialogue gui</w:t>
+      </w:r>
+      <w:r>
+        <w:t xml:space="preserve"> </w:t>
+      </w:r>
+    </w:p>
+    <w:p>
+      <w:r>
+        <w:tab/>
+      </w:r>
+      <w:r>
+        <w:tab/>
+        <w:t>If theres a bg animation draw first (and on that frame skip all scene.draw calls)</w:t>
       </w:r>
     </w:p>
     <w:p>
@@ -1273,37 +955,23 @@
     <w:p>
       <w:r>
         <w:tab/>
-      </w:r>
-      <w:r>
-        <w:tab/>
-        <w:t>Then draw dialogue (and any other GUI text) over that (dialogue will have set limit)</w:t>
-      </w:r>
-    </w:p>
-    <w:p>
-      <w:r>
-        <w:tab/>
-        <w:t>Create dialogue file + loading + rendering system</w:t>
-      </w:r>
-    </w:p>
-    <w:p>
-      <w:r>
-        <w:tab/>
-      </w:r>
-      <w:r>
-        <w:t xml:space="preserve">Add optional dark </w:t>
-      </w:r>
-      <w:proofErr w:type="spellStart"/>
-      <w:r>
-        <w:t>schipie</w:t>
-      </w:r>
-      <w:proofErr w:type="spellEnd"/>
-      <w:r>
-        <w:t xml:space="preserve"> dues boss</w:t>
-      </w:r>
-    </w:p>
-    <w:p>
-      <w:r>
-        <w:t>5/27</w:t>
+        <w:t>Create dialogue output functions</w:t>
+      </w:r>
+    </w:p>
+    <w:p>
+      <w:r>
+        <w:tab/>
+      </w:r>
+      <w:r>
+        <w:t>Add optional dark schipie dues boss</w:t>
+      </w:r>
+    </w:p>
+    <w:p>
+      <w:r>
+        <w:t>5/</w:t>
+      </w:r>
+      <w:r>
+        <w:t>28</w:t>
       </w:r>
     </w:p>
     <w:p>
@@ -1315,7 +983,27 @@
     <w:p>
       <w:r>
         <w:tab/>
-        <w:t>Work on modeling proper stage 1</w:t>
+        <w:t>Work more on stage 1</w:t>
+      </w:r>
+    </w:p>
+    <w:p>
+      <w:r>
+        <w:tab/>
+        <w:t>Consider adding light sources to mimic light reflecting off windows</w:t>
+      </w:r>
+    </w:p>
+    <w:p>
+      <w:r>
+        <w:t>5/2</w:t>
+      </w:r>
+      <w:r>
+        <w:t>9</w:t>
+      </w:r>
+      <w:r>
+        <w:t xml:space="preserve"> </w:t>
+      </w:r>
+      <w:r>
+        <w:t>Finish implementing scenes, dialogue</w:t>
       </w:r>
     </w:p>
     <w:p>
@@ -1323,81 +1011,60 @@
         <w:t>5/</w:t>
       </w:r>
       <w:r>
-        <w:t>28</w:t>
-      </w:r>
-    </w:p>
-    <w:p>
-      <w:r>
-        <w:tab/>
-        <w:t>Work more on stage 1</w:t>
-      </w:r>
-    </w:p>
-    <w:p>
-      <w:r>
-        <w:tab/>
-        <w:t>Consider adding light sources to mimic light reflecting off windows</w:t>
-      </w:r>
-    </w:p>
-    <w:p>
-      <w:r>
-        <w:t>5/2</w:t>
-      </w:r>
-      <w:r>
-        <w:t>9</w:t>
+        <w:t>30</w:t>
       </w:r>
       <w:r>
         <w:t xml:space="preserve"> </w:t>
       </w:r>
       <w:r>
-        <w:t>Finish implementing scenes, dialogue</w:t>
-      </w:r>
-    </w:p>
-    <w:p>
-      <w:r>
+        <w:t>Test/balance</w:t>
+      </w:r>
+    </w:p>
+    <w:p>
+      <w:r>
+        <w:t>5/3</w:t>
+      </w:r>
+      <w:r>
+        <w:t>1</w:t>
+      </w:r>
+      <w:r>
+        <w:t>-</w:t>
+      </w:r>
+      <w:r>
+        <w:t>6/</w:t>
+      </w:r>
+      <w:r>
+        <w:t>1 Work on tile screen</w:t>
+      </w:r>
+    </w:p>
+    <w:p>
+      <w:r>
+        <w:t>6/</w:t>
+      </w:r>
+      <w:r>
+        <w:t>2</w:t>
+      </w:r>
+      <w:r>
+        <w:t>-6/4 Polish, Polish, Polish!</w:t>
+      </w:r>
+    </w:p>
+    <w:p>
+      <w:r>
+        <w:t>Stage format:</w:t>
+      </w:r>
+    </w:p>
+    <w:p>
+      <w:pPr>
+        <w:rPr>
+          <w:lang w:val="es-ES"/>
+        </w:rPr>
+      </w:pPr>
+      <w:r>
+        <w:rPr>
+          <w:lang w:val="es-ES"/>
+        </w:rPr>
         <w:lastRenderedPageBreak/>
-        <w:t>5/</w:t>
-      </w:r>
-      <w:r>
-        <w:t>30</w:t>
-      </w:r>
-      <w:r>
-        <w:t xml:space="preserve"> </w:t>
-      </w:r>
-      <w:r>
-        <w:t>Test/balance</w:t>
-      </w:r>
-    </w:p>
-    <w:p>
-      <w:r>
-        <w:t>5/3</w:t>
-      </w:r>
-      <w:r>
-        <w:t>1</w:t>
-      </w:r>
-      <w:r>
-        <w:t>-</w:t>
-      </w:r>
-      <w:r>
-        <w:t>6/</w:t>
-      </w:r>
-      <w:r>
-        <w:t>1 Work on tile screen</w:t>
-      </w:r>
-    </w:p>
-    <w:p>
-      <w:r>
-        <w:t>6/</w:t>
-      </w:r>
-      <w:r>
-        <w:t>2</w:t>
-      </w:r>
-      <w:r>
-        <w:t>-6/4 Polish, Polish, Polish!</w:t>
-      </w:r>
-    </w:p>
-    <w:p>
-      <w:r>
-        <w:t>Stage format:</w:t>
+        <w:t>Enemies:</w:t>
       </w:r>
     </w:p>
     <w:p>
@@ -1406,66 +1073,37 @@
           <w:lang w:val="es-ES"/>
         </w:rPr>
       </w:pPr>
-      <w:proofErr w:type="spellStart"/>
       <w:r>
         <w:rPr>
           <w:lang w:val="es-ES"/>
         </w:rPr>
-        <w:t>Enemies</w:t>
-      </w:r>
-      <w:proofErr w:type="spellEnd"/>
-      <w:r>
+        <w:t>ENEMIES</w:t>
+      </w:r>
+    </w:p>
+    <w:p>
+      <w:pPr>
         <w:rPr>
           <w:lang w:val="es-ES"/>
         </w:rPr>
-        <w:t>:</w:t>
-      </w:r>
-    </w:p>
-    <w:p>
-      <w:pPr>
+      </w:pPr>
+      <w:r>
         <w:rPr>
           <w:lang w:val="es-ES"/>
         </w:rPr>
-      </w:pPr>
+        <w:t>ENEMY_ENUM x y z</w:t>
+      </w:r>
       <w:r>
         <w:rPr>
           <w:lang w:val="es-ES"/>
         </w:rPr>
-        <w:t>ENEMIES</w:t>
-      </w:r>
-    </w:p>
-    <w:p>
-      <w:pPr>
+        <w:t xml:space="preserve"> d</w:t>
+      </w:r>
+      <w:r>
         <w:rPr>
           <w:lang w:val="es-ES"/>
         </w:rPr>
-      </w:pPr>
-      <w:r>
-        <w:rPr>
-          <w:lang w:val="es-ES"/>
-        </w:rPr>
-        <w:t>ENEMY_ENUM x y z</w:t>
-      </w:r>
-      <w:r>
-        <w:rPr>
-          <w:lang w:val="es-ES"/>
-        </w:rPr>
-        <w:t xml:space="preserve"> </w:t>
-      </w:r>
-      <w:proofErr w:type="spellStart"/>
-      <w:r>
-        <w:rPr>
-          <w:lang w:val="es-ES"/>
-        </w:rPr>
-        <w:t>d</w:t>
-      </w:r>
-      <w:r>
-        <w:rPr>
-          <w:lang w:val="es-ES"/>
-        </w:rPr>
         <w:t>ist</w:t>
       </w:r>
-      <w:proofErr w:type="spellEnd"/>
     </w:p>
     <w:p>
       <w:r>

</xml_diff>

<commit_message>
Got BG Quads to Draw
</commit_message>
<xml_diff>
--- a/2022gamejamplans.docx
+++ b/2022gamejamplans.docx
@@ -20,7 +20,15 @@
         <w:t>Cool new ability:</w:t>
       </w:r>
       <w:r>
-        <w:t xml:space="preserve"> Can control a PILOT, a giant mech designed after Gigantus’s piloted giant robot</w:t>
+        <w:t xml:space="preserve"> Can control a PILOT, a giant mech designed after </w:t>
+      </w:r>
+      <w:proofErr w:type="spellStart"/>
+      <w:r>
+        <w:t>Gigantus’s</w:t>
+      </w:r>
+      <w:proofErr w:type="spellEnd"/>
+      <w:r>
+        <w:t xml:space="preserve"> piloted giant robot</w:t>
       </w:r>
       <w:r>
         <w:t xml:space="preserve"> which was developed after wildly unpopular twist</w:t>
@@ -69,11 +77,16 @@
     <w:p/>
     <w:p>
       <w:r>
-        <w:t>Ziv Chrome</w:t>
+        <w:t xml:space="preserve">Ziv </w:t>
+      </w:r>
+      <w:proofErr w:type="spellStart"/>
+      <w:r>
+        <w:t>Chrome</w:t>
       </w:r>
       <w:r>
         <w:t>beak</w:t>
       </w:r>
+      <w:proofErr w:type="spellEnd"/>
       <w:r>
         <w:t xml:space="preserve"> </w:t>
       </w:r>
@@ -89,23 +102,69 @@
       <w:r>
         <w:t xml:space="preserve">working for the </w:t>
       </w:r>
+      <w:proofErr w:type="spellStart"/>
       <w:r>
         <w:t>Envocron</w:t>
       </w:r>
-      <w:r>
-        <w:t xml:space="preserve"> corporation under their bounty master, known only as Gil. 15 years before the events of the story, he worked with his brother as an assistant, with both working towards their dream of a giant robot. But, one night during their research, they are attacked by Jebb</w:t>
-      </w:r>
-      <w:r>
-        <w:t xml:space="preserve"> O’Shenny</w:t>
-      </w:r>
-      <w:r>
-        <w:t xml:space="preserve">. Ziv shocks his brother with his knowledge of martial arts, and tries to defend his brother, but the fight ends with both mortally wounded, and Jebb whispering to Ziv that he was hired by Ziv’s brother, before he goes unconscious. Ziv choses to fake his own death, and work as a bounty hunter, vowing to get his revenge. Eventually, he finds out that Jebb is still alive, and its revealed that Gil paid for Jebb to fake his own death in order to give Ziv a reason to want to work for </w:t>
-      </w:r>
+      <w:proofErr w:type="spellEnd"/>
+      <w:r>
+        <w:t xml:space="preserve"> corporation under their bounty master, known only as Gil. 15 years before the events of the story, he worked with his brother as an assistant, with both working towards their dream of a giant robot. But, one night during their research, they are attacked by </w:t>
+      </w:r>
+      <w:proofErr w:type="spellStart"/>
+      <w:r>
+        <w:t>Jebb</w:t>
+      </w:r>
+      <w:proofErr w:type="spellEnd"/>
+      <w:r>
+        <w:t xml:space="preserve"> </w:t>
+      </w:r>
+      <w:proofErr w:type="spellStart"/>
+      <w:r>
+        <w:t>O’Shenny</w:t>
+      </w:r>
+      <w:proofErr w:type="spellEnd"/>
+      <w:r>
+        <w:t xml:space="preserve">. Ziv shocks his brother with his knowledge of martial arts, and tries to defend his brother, but the fight ends with both mortally wounded, and </w:t>
+      </w:r>
+      <w:proofErr w:type="spellStart"/>
+      <w:r>
+        <w:t>Jebb</w:t>
+      </w:r>
+      <w:proofErr w:type="spellEnd"/>
+      <w:r>
+        <w:t xml:space="preserve"> whispering to Ziv that he was hired by Ziv’s brother, before he goes unconscious. Ziv choses to fake his own death, and work as a bounty hunter, vowing to get his revenge. Eventually, he finds out that </w:t>
+      </w:r>
+      <w:proofErr w:type="spellStart"/>
+      <w:r>
+        <w:t>Jebb</w:t>
+      </w:r>
+      <w:proofErr w:type="spellEnd"/>
+      <w:r>
+        <w:t xml:space="preserve"> is still alive, and its revealed that Gil paid for </w:t>
+      </w:r>
+      <w:proofErr w:type="spellStart"/>
+      <w:r>
+        <w:t>Jebb</w:t>
+      </w:r>
+      <w:proofErr w:type="spellEnd"/>
+      <w:r>
+        <w:t xml:space="preserve"> to fake his own death in order to give Ziv a reason to want to work for </w:t>
+      </w:r>
+      <w:proofErr w:type="spellStart"/>
       <w:r>
         <w:t>Envocron</w:t>
       </w:r>
-      <w:r>
-        <w:t>, knowing Ziv’s skills. Gil sets things up for Ziv to first hunt his brother (seen before the game), followed by his encounter with Jebb, still alive. Finally, after learning he was set up, and his brother was innocent, he hunts down Gil to get his final revenge, and put his brother at peace</w:t>
+      <w:proofErr w:type="spellEnd"/>
+      <w:r>
+        <w:t xml:space="preserve">, knowing Ziv’s skills. Gil sets things up for Ziv to first hunt his brother (seen before the game), followed by his encounter with </w:t>
+      </w:r>
+      <w:proofErr w:type="spellStart"/>
+      <w:r>
+        <w:t>Jebb</w:t>
+      </w:r>
+      <w:proofErr w:type="spellEnd"/>
+      <w:r>
+        <w:t>, still alive. Finally, after learning he was set up, and his brother was innocent, he hunts down Gil to get his final revenge, and put his brother at peace</w:t>
       </w:r>
       <w:r>
         <w:t xml:space="preserve">. Once </w:t>
@@ -132,10 +191,34 @@
     </w:p>
     <w:p>
       <w:r>
-        <w:t>“Everything’s gonna be alright, f</w:t>
-      </w:r>
-      <w:r>
-        <w:t>orever” was a phrase Terran told Ziv right before Jebb attacked, and its what Ziv says once he defeats Gil.</w:t>
+        <w:t xml:space="preserve">“Everything’s </w:t>
+      </w:r>
+      <w:proofErr w:type="spellStart"/>
+      <w:r>
+        <w:t>gonna</w:t>
+      </w:r>
+      <w:proofErr w:type="spellEnd"/>
+      <w:r>
+        <w:t xml:space="preserve"> be alright, f</w:t>
+      </w:r>
+      <w:r>
+        <w:t xml:space="preserve">orever” was a phrase Terran told Ziv right before </w:t>
+      </w:r>
+      <w:proofErr w:type="spellStart"/>
+      <w:r>
+        <w:t>Jebb</w:t>
+      </w:r>
+      <w:proofErr w:type="spellEnd"/>
+      <w:r>
+        <w:t xml:space="preserve"> attacked, and </w:t>
+      </w:r>
+      <w:proofErr w:type="spellStart"/>
+      <w:r>
+        <w:t>its</w:t>
+      </w:r>
+      <w:proofErr w:type="spellEnd"/>
+      <w:r>
+        <w:t xml:space="preserve"> what Ziv says once he defeats Gil.</w:t>
       </w:r>
     </w:p>
     <w:p>
@@ -148,17 +231,43 @@
     </w:p>
     <w:p>
       <w:r>
-        <w:t>Each stage is behind the player forward auto-scrolling shoot</w:t>
+        <w:t xml:space="preserve">Each stage is behind the player forward auto-scrolling </w:t>
+      </w:r>
+      <w:proofErr w:type="spellStart"/>
+      <w:r>
+        <w:t>shoot</w:t>
       </w:r>
       <w:r>
         <w:t>’m’u</w:t>
       </w:r>
       <w:r>
-        <w:t xml:space="preserve">p, with a new player short range melee attack, and dual stick shooting (think Kid Icarus Uprising flight stages). Enemies will swoop in once the player gets a certain distance to their position, and defeating them will give money to the player. Player has unlimited ammo, but a certain amount of health. With money, players can power up their PILOT (ie armor, health), power up their weapons, and buy new weapons. They can equip two weapons at once, of any type, but that weapon must be in their inventory (ie, if they want two of the same, they need two). At the end of the stage, is a required boss that is needed to beat the stage. Shopping is done at a hub (the local </w:t>
-      </w:r>
+        <w:t>p</w:t>
+      </w:r>
+      <w:proofErr w:type="spellEnd"/>
+      <w:r>
+        <w:t>, with a new player short range melee attack, and dual stick shooting (think Kid Icarus Uprising flight stages). Enemies will swoop in once the player gets a certain distance to their position, and defeating them will give money to the player. Player has unlimited ammo, but a certain amount of health. With money, players can power up their PILOT (</w:t>
+      </w:r>
+      <w:proofErr w:type="spellStart"/>
+      <w:r>
+        <w:t>ie</w:t>
+      </w:r>
+      <w:proofErr w:type="spellEnd"/>
+      <w:r>
+        <w:t xml:space="preserve"> armor, health), power up their weapons, and buy new weapons. They can equip two weapons at once, of any type, but that weapon must be in their inventory (</w:t>
+      </w:r>
+      <w:proofErr w:type="spellStart"/>
+      <w:r>
+        <w:t>ie</w:t>
+      </w:r>
+      <w:proofErr w:type="spellEnd"/>
+      <w:r>
+        <w:t xml:space="preserve">, if they want two of the same, they need two). At the end of the stage, is a required boss that is needed to beat the stage. Shopping is done at a hub (the local </w:t>
+      </w:r>
+      <w:proofErr w:type="spellStart"/>
       <w:r>
         <w:t>Envocron</w:t>
       </w:r>
+      <w:proofErr w:type="spellEnd"/>
       <w:r>
         <w:t xml:space="preserve"> base), while stor</w:t>
       </w:r>
@@ -186,7 +295,15 @@
         <w:t xml:space="preserve"> 2d sprite like objects always face camera, </w:t>
       </w:r>
       <w:r>
-        <w:t>rest of the world is going to have low resolution, non mip-mapped textures to give an HD-2D like effect. Shading will be done by taking the average lighting and color per TEXEL which will be the focus of the shader.</w:t>
+        <w:t xml:space="preserve">rest of the world is going to have low resolution, non </w:t>
+      </w:r>
+      <w:proofErr w:type="spellStart"/>
+      <w:r>
+        <w:t>mip</w:t>
+      </w:r>
+      <w:proofErr w:type="spellEnd"/>
+      <w:r>
+        <w:t>-mapped textures to give an HD-2D like effect. Shading will be done by taking the average lighting and color per TEXEL which will be the focus of the shader.</w:t>
       </w:r>
     </w:p>
     <w:p/>
@@ -217,12 +334,22 @@
         <w:t xml:space="preserve">MISSION Carrier Outskirts – Open blue sky, lots of clouds but still sparse, </w:t>
       </w:r>
       <w:r>
-        <w:t>chasing Jebb</w:t>
-      </w:r>
-    </w:p>
-    <w:p>
-      <w:r>
-        <w:t>Sorfen Peaks – Snowy area with overcast skies above playfield, below playfield, snowy mountain peaks jut up,</w:t>
+        <w:t xml:space="preserve">chasing </w:t>
+      </w:r>
+      <w:proofErr w:type="spellStart"/>
+      <w:r>
+        <w:t>Jebb</w:t>
+      </w:r>
+      <w:proofErr w:type="spellEnd"/>
+    </w:p>
+    <w:p>
+      <w:proofErr w:type="spellStart"/>
+      <w:r>
+        <w:t>Sorfen</w:t>
+      </w:r>
+      <w:proofErr w:type="spellEnd"/>
+      <w:r>
+        <w:t xml:space="preserve"> Peaks – Snowy area with overcast skies above playfield, below playfield, snowy mountain peaks jut up,</w:t>
       </w:r>
       <w:r>
         <w:t xml:space="preserve"> where Gil and his council hide out.</w:t>
@@ -230,9 +357,11 @@
       <w:r>
         <w:t xml:space="preserve"> (near the </w:t>
       </w:r>
+      <w:proofErr w:type="spellStart"/>
       <w:r>
         <w:t>Envocron</w:t>
       </w:r>
+      <w:proofErr w:type="spellEnd"/>
       <w:r>
         <w:t xml:space="preserve"> base).</w:t>
       </w:r>
@@ -254,16 +383,32 @@
     </w:p>
     <w:p>
       <w:r>
-        <w:t xml:space="preserve">Dark Schippie Dues </w:t>
-      </w:r>
-      <w:r>
-        <w:t>(if they beat the first boss fast enough, dark s</w:t>
+        <w:t xml:space="preserve">Dark </w:t>
+      </w:r>
+      <w:proofErr w:type="spellStart"/>
+      <w:r>
+        <w:t>Schippie</w:t>
+      </w:r>
+      <w:proofErr w:type="spellEnd"/>
+      <w:r>
+        <w:t xml:space="preserve"> Dues </w:t>
+      </w:r>
+      <w:r>
+        <w:t xml:space="preserve">(if they beat the first boss fast enough, dark </w:t>
+      </w:r>
+      <w:proofErr w:type="spellStart"/>
+      <w:r>
+        <w:t>s</w:t>
       </w:r>
       <w:r>
         <w:t>c</w:t>
       </w:r>
       <w:r>
-        <w:t xml:space="preserve">hippie dues will drop in and try to loot from Ziv, seeing his fancy mech). </w:t>
+        <w:t>hippie</w:t>
+      </w:r>
+      <w:proofErr w:type="spellEnd"/>
+      <w:r>
+        <w:t xml:space="preserve"> dues will drop in and try to loot from Ziv, seeing his fancy mech). </w:t>
       </w:r>
     </w:p>
     <w:p/>
@@ -359,11 +504,21 @@
         <w:ind w:firstLine="720"/>
       </w:pPr>
       <w:r>
-        <w:t>Enemy spawn(ENUM, initPos</w:t>
-      </w:r>
-      <w:r>
-        <w:t>, spawnDist</w:t>
-      </w:r>
+        <w:t xml:space="preserve">Enemy spawn(ENUM, </w:t>
+      </w:r>
+      <w:proofErr w:type="spellStart"/>
+      <w:r>
+        <w:t>initPos</w:t>
+      </w:r>
+      <w:proofErr w:type="spellEnd"/>
+      <w:r>
+        <w:t xml:space="preserve">, </w:t>
+      </w:r>
+      <w:proofErr w:type="spellStart"/>
+      <w:r>
+        <w:t>spawnDist</w:t>
+      </w:r>
+      <w:proofErr w:type="spellEnd"/>
       <w:r>
         <w:t>);</w:t>
       </w:r>
@@ -373,22 +528,73 @@
         <w:ind w:firstLine="720"/>
       </w:pPr>
       <w:r>
-        <w:t>ENUM: ENEMY_grazaloid ENEMY_envocronmelee, ENEMY_envocronrange, ENEMY_resistance, BOSS_Jeb</w:t>
+        <w:t xml:space="preserve">ENUM: </w:t>
+      </w:r>
+      <w:proofErr w:type="spellStart"/>
+      <w:r>
+        <w:t>ENEMY_grazaloid</w:t>
+      </w:r>
+      <w:proofErr w:type="spellEnd"/>
+      <w:r>
+        <w:t xml:space="preserve"> </w:t>
+      </w:r>
+      <w:proofErr w:type="spellStart"/>
+      <w:r>
+        <w:t>ENEMY_envocronmelee</w:t>
+      </w:r>
+      <w:proofErr w:type="spellEnd"/>
+      <w:r>
+        <w:t xml:space="preserve">, </w:t>
+      </w:r>
+      <w:proofErr w:type="spellStart"/>
+      <w:r>
+        <w:t>ENEMY_envocronrange</w:t>
+      </w:r>
+      <w:proofErr w:type="spellEnd"/>
+      <w:r>
+        <w:t xml:space="preserve">, </w:t>
+      </w:r>
+      <w:proofErr w:type="spellStart"/>
+      <w:r>
+        <w:t>ENEMY_resistance</w:t>
+      </w:r>
+      <w:proofErr w:type="spellEnd"/>
+      <w:r>
+        <w:t xml:space="preserve">, </w:t>
+      </w:r>
+      <w:proofErr w:type="spellStart"/>
+      <w:r>
+        <w:t>BOSS_Jeb</w:t>
       </w:r>
       <w:r>
         <w:t>b</w:t>
       </w:r>
-      <w:r>
-        <w:t>, B</w:t>
-      </w:r>
-      <w:r>
-        <w:t>OSS_Gil, BOSS_Dark</w:t>
-      </w:r>
-    </w:p>
-    <w:p>
-      <w:pPr>
-        <w:ind w:firstLine="720"/>
-      </w:pPr>
+      <w:proofErr w:type="spellEnd"/>
+      <w:r>
+        <w:t xml:space="preserve">, </w:t>
+      </w:r>
+      <w:proofErr w:type="spellStart"/>
+      <w:r>
+        <w:t>B</w:t>
+      </w:r>
+      <w:r>
+        <w:t>OSS_Gil</w:t>
+      </w:r>
+      <w:proofErr w:type="spellEnd"/>
+      <w:r>
+        <w:t xml:space="preserve">, </w:t>
+      </w:r>
+      <w:proofErr w:type="spellStart"/>
+      <w:r>
+        <w:t>BOSS_Dark</w:t>
+      </w:r>
+      <w:proofErr w:type="spellEnd"/>
+    </w:p>
+    <w:p>
+      <w:pPr>
+        <w:ind w:firstLine="720"/>
+      </w:pPr>
+      <w:proofErr w:type="spellStart"/>
       <w:r>
         <w:lastRenderedPageBreak/>
         <w:t>Graz</w:t>
@@ -397,7 +603,11 @@
         <w:t>a</w:t>
       </w:r>
       <w:r>
-        <w:t xml:space="preserve">loid Fighter </w:t>
+        <w:t>loid</w:t>
+      </w:r>
+      <w:proofErr w:type="spellEnd"/>
+      <w:r>
+        <w:t xml:space="preserve"> Fighter </w:t>
       </w:r>
       <w:r>
         <w:t>Jet</w:t>
@@ -425,7 +635,15 @@
         <w:ind w:firstLine="720"/>
       </w:pPr>
       <w:r>
-        <w:t>Path: (10, 0.0, 10 0.0, 10 (+20% of screen, 0.0), 10 (+20% of screen, 0.0), 10 (-20 % of sreen 0.0), 10 (-20 % of screen, 0.0) (10, 0.0).</w:t>
+        <w:t xml:space="preserve">Path: (10, 0.0, 10 0.0, 10 (+20% of screen, 0.0), 10 (+20% of screen, 0.0), 10 (-20 % of </w:t>
+      </w:r>
+      <w:proofErr w:type="spellStart"/>
+      <w:r>
+        <w:t>sreen</w:t>
+      </w:r>
+      <w:proofErr w:type="spellEnd"/>
+      <w:r>
+        <w:t xml:space="preserve"> 0.0), 10 (-20 % of screen, 0.0) (10, 0.0).</w:t>
       </w:r>
     </w:p>
     <w:p>
@@ -449,8 +667,13 @@
         <w:ind w:firstLine="720"/>
       </w:pPr>
       <w:r>
-        <w:t>Shot cooldown: 3 frames. Projectile type: RapidEnemy</w:t>
-      </w:r>
+        <w:t xml:space="preserve">Shot cooldown: 3 frames. Projectile type: </w:t>
+      </w:r>
+      <w:proofErr w:type="spellStart"/>
+      <w:r>
+        <w:t>RapidEnemy</w:t>
+      </w:r>
+      <w:proofErr w:type="spellEnd"/>
       <w:r>
         <w:t>. In direction of motion (or in front)</w:t>
       </w:r>
@@ -459,8 +682,13 @@
       <w:pPr>
         <w:ind w:firstLine="720"/>
       </w:pPr>
-      <w:r>
-        <w:t xml:space="preserve">Encron Pilot (Only in stage </w:t>
+      <w:proofErr w:type="spellStart"/>
+      <w:r>
+        <w:t>Encron</w:t>
+      </w:r>
+      <w:proofErr w:type="spellEnd"/>
+      <w:r>
+        <w:t xml:space="preserve"> Pilot (Only in stage </w:t>
       </w:r>
       <w:r>
         <w:t>2</w:t>
@@ -489,16 +717,29 @@
         <w:ind w:firstLine="720"/>
       </w:pPr>
       <w:r>
-        <w:t>AI: Stay in place near for 1200 frames, then up off screen (then despawn once off screen) (shooter)</w:t>
-      </w:r>
-    </w:p>
-    <w:p>
-      <w:pPr>
-        <w:ind w:firstLine="720"/>
-      </w:pPr>
-      <w:r>
-        <w:t>Melee: Same but 3000 framess</w:t>
-      </w:r>
+        <w:t xml:space="preserve">AI: Stay in place near for 1200 frames, then up off screen (then </w:t>
+      </w:r>
+      <w:proofErr w:type="spellStart"/>
+      <w:r>
+        <w:t>despawn</w:t>
+      </w:r>
+      <w:proofErr w:type="spellEnd"/>
+      <w:r>
+        <w:t xml:space="preserve"> once off screen) (shooter)</w:t>
+      </w:r>
+    </w:p>
+    <w:p>
+      <w:pPr>
+        <w:ind w:firstLine="720"/>
+      </w:pPr>
+      <w:r>
+        <w:t xml:space="preserve">Melee: Same but 3000 </w:t>
+      </w:r>
+      <w:proofErr w:type="spellStart"/>
+      <w:r>
+        <w:t>framess</w:t>
+      </w:r>
+      <w:proofErr w:type="spellEnd"/>
     </w:p>
     <w:p>
       <w:pPr>
@@ -513,8 +754,13 @@
         <w:ind w:firstLine="720"/>
       </w:pPr>
       <w:r>
-        <w:t>Health: 2.5*grazloid</w:t>
-      </w:r>
+        <w:t>Health: 2.5*</w:t>
+      </w:r>
+      <w:proofErr w:type="spellStart"/>
+      <w:r>
+        <w:t>grazloid</w:t>
+      </w:r>
+      <w:proofErr w:type="spellEnd"/>
     </w:p>
     <w:p>
       <w:pPr>
@@ -538,7 +784,15 @@
         <w:t xml:space="preserve"> 1 and 2)</w:t>
       </w:r>
       <w:r>
-        <w:t xml:space="preserve">: Slower, and larger than grazaloid fighters, but have far more </w:t>
+        <w:t xml:space="preserve">: Slower, and larger than </w:t>
+      </w:r>
+      <w:proofErr w:type="spellStart"/>
+      <w:r>
+        <w:t>grazaloid</w:t>
+      </w:r>
+      <w:proofErr w:type="spellEnd"/>
+      <w:r>
+        <w:t xml:space="preserve"> fighters, but have far more </w:t>
       </w:r>
       <w:r>
         <w:t>defense</w:t>
@@ -612,8 +866,13 @@
         <w:ind w:firstLine="720"/>
       </w:pPr>
       <w:r>
-        <w:t>Health: 6* grazloid</w:t>
-      </w:r>
+        <w:t xml:space="preserve">Health: 6* </w:t>
+      </w:r>
+      <w:proofErr w:type="spellStart"/>
+      <w:r>
+        <w:t>grazloid</w:t>
+      </w:r>
+      <w:proofErr w:type="spellEnd"/>
     </w:p>
     <w:p/>
     <w:p>
@@ -780,7 +1039,23 @@
         <w:t>Add cloud effects</w:t>
       </w:r>
       <w:r>
-        <w:t xml:space="preserve"> (Do procedurally (ie, from distance x far create cloud, move towards distance y close, then despawn, for z number of clouds at a time), make density a parameter setting)</w:t>
+        <w:t xml:space="preserve"> (Do procedurally (</w:t>
+      </w:r>
+      <w:proofErr w:type="spellStart"/>
+      <w:r>
+        <w:t>ie</w:t>
+      </w:r>
+      <w:proofErr w:type="spellEnd"/>
+      <w:r>
+        <w:t xml:space="preserve">, from distance x far create cloud, move towards distance y close, then </w:t>
+      </w:r>
+      <w:proofErr w:type="spellStart"/>
+      <w:r>
+        <w:t>despawn</w:t>
+      </w:r>
+      <w:proofErr w:type="spellEnd"/>
+      <w:r>
+        <w:t>, for z number of clouds at a time), make density a parameter setting)</w:t>
       </w:r>
     </w:p>
     <w:p>
@@ -805,8 +1080,13 @@
     <w:p>
       <w:r>
         <w:tab/>
-        <w:t>Create dialogue gui</w:t>
-      </w:r>
+        <w:t xml:space="preserve">Create dialogue </w:t>
+      </w:r>
+      <w:proofErr w:type="spellStart"/>
+      <w:r>
+        <w:t>gui</w:t>
+      </w:r>
+      <w:proofErr w:type="spellEnd"/>
     </w:p>
     <w:p>
       <w:r>
@@ -826,7 +1106,15 @@
         <w:tab/>
       </w:r>
       <w:r>
-        <w:t>Add optional dark schipie dues boss</w:t>
+        <w:t xml:space="preserve">Add optional dark </w:t>
+      </w:r>
+      <w:proofErr w:type="spellStart"/>
+      <w:r>
+        <w:t>schipie</w:t>
+      </w:r>
+      <w:proofErr w:type="spellEnd"/>
+      <w:r>
+        <w:t xml:space="preserve"> dues boss</w:t>
       </w:r>
     </w:p>
     <w:p>
@@ -898,7 +1186,15 @@
     <w:p>
       <w:r>
         <w:tab/>
-        <w:t>Add additional area with overcast clouds and lightshafts for visual pizzaz in stage 1</w:t>
+        <w:t xml:space="preserve">Add additional area with overcast clouds and </w:t>
+      </w:r>
+      <w:proofErr w:type="spellStart"/>
+      <w:r>
+        <w:t>lightshafts</w:t>
+      </w:r>
+      <w:proofErr w:type="spellEnd"/>
+      <w:r>
+        <w:t xml:space="preserve"> for visual pizzaz in stage 1</w:t>
       </w:r>
     </w:p>
     <w:p/>
@@ -928,8 +1224,13 @@
     <w:p>
       <w:r>
         <w:tab/>
-        <w:t>Create dialogue gui</w:t>
-      </w:r>
+        <w:t xml:space="preserve">Create dialogue </w:t>
+      </w:r>
+      <w:proofErr w:type="spellStart"/>
+      <w:r>
+        <w:t>gui</w:t>
+      </w:r>
+      <w:proofErr w:type="spellEnd"/>
       <w:r>
         <w:t xml:space="preserve"> </w:t>
       </w:r>
@@ -940,7 +1241,31 @@
       </w:r>
       <w:r>
         <w:tab/>
-        <w:t>If theres a bg animation draw first (and on that frame skip all scene.draw calls)</w:t>
+        <w:t xml:space="preserve">If </w:t>
+      </w:r>
+      <w:proofErr w:type="spellStart"/>
+      <w:r>
+        <w:t>theres</w:t>
+      </w:r>
+      <w:proofErr w:type="spellEnd"/>
+      <w:r>
+        <w:t xml:space="preserve"> a </w:t>
+      </w:r>
+      <w:proofErr w:type="spellStart"/>
+      <w:r>
+        <w:t>bg</w:t>
+      </w:r>
+      <w:proofErr w:type="spellEnd"/>
+      <w:r>
+        <w:t xml:space="preserve"> animation draw first (and on that frame skip all </w:t>
+      </w:r>
+      <w:proofErr w:type="spellStart"/>
+      <w:r>
+        <w:t>scene.draw</w:t>
+      </w:r>
+      <w:proofErr w:type="spellEnd"/>
+      <w:r>
+        <w:t xml:space="preserve"> calls)</w:t>
       </w:r>
     </w:p>
     <w:p>
@@ -955,15 +1280,17 @@
     <w:p>
       <w:r>
         <w:tab/>
-        <w:t>Create dialogue output functions</w:t>
-      </w:r>
-    </w:p>
-    <w:p>
-      <w:r>
-        <w:tab/>
-      </w:r>
-      <w:r>
-        <w:t>Add optional dark schipie dues boss</w:t>
+      </w:r>
+      <w:r>
+        <w:t xml:space="preserve">Add optional dark </w:t>
+      </w:r>
+      <w:proofErr w:type="spellStart"/>
+      <w:r>
+        <w:t>schipie</w:t>
+      </w:r>
+      <w:proofErr w:type="spellEnd"/>
+      <w:r>
+        <w:t xml:space="preserve"> dues boss</w:t>
       </w:r>
     </w:p>
     <w:p>
@@ -1059,12 +1386,33 @@
           <w:lang w:val="es-ES"/>
         </w:rPr>
       </w:pPr>
+      <w:proofErr w:type="spellStart"/>
       <w:r>
         <w:rPr>
           <w:lang w:val="es-ES"/>
         </w:rPr>
+        <w:t>Enemies</w:t>
+      </w:r>
+      <w:proofErr w:type="spellEnd"/>
+      <w:r>
+        <w:rPr>
+          <w:lang w:val="es-ES"/>
+        </w:rPr>
+        <w:t>:</w:t>
+      </w:r>
+    </w:p>
+    <w:p>
+      <w:pPr>
+        <w:rPr>
+          <w:lang w:val="es-ES"/>
+        </w:rPr>
+      </w:pPr>
+      <w:r>
+        <w:rPr>
+          <w:lang w:val="es-ES"/>
+        </w:rPr>
         <w:lastRenderedPageBreak/>
-        <w:t>Enemies:</w:t>
+        <w:t>ENEMIES</w:t>
       </w:r>
     </w:p>
     <w:p>
@@ -1077,33 +1425,28 @@
         <w:rPr>
           <w:lang w:val="es-ES"/>
         </w:rPr>
-        <w:t>ENEMIES</w:t>
-      </w:r>
-    </w:p>
-    <w:p>
-      <w:pPr>
+        <w:t>ENEMY_ENUM x y z</w:t>
+      </w:r>
+      <w:r>
         <w:rPr>
           <w:lang w:val="es-ES"/>
         </w:rPr>
-      </w:pPr>
+        <w:t xml:space="preserve"> </w:t>
+      </w:r>
+      <w:proofErr w:type="spellStart"/>
       <w:r>
         <w:rPr>
           <w:lang w:val="es-ES"/>
         </w:rPr>
-        <w:t>ENEMY_ENUM x y z</w:t>
+        <w:t>d</w:t>
       </w:r>
       <w:r>
         <w:rPr>
           <w:lang w:val="es-ES"/>
         </w:rPr>
-        <w:t xml:space="preserve"> d</w:t>
-      </w:r>
-      <w:r>
-        <w:rPr>
-          <w:lang w:val="es-ES"/>
-        </w:rPr>
         <w:t>ist</w:t>
       </w:r>
+      <w:proofErr w:type="spellEnd"/>
     </w:p>
     <w:p>
       <w:r>

</xml_diff>

<commit_message>
Clouds Running, Not Well Though
</commit_message>
<xml_diff>
--- a/2022gamejamplans.docx
+++ b/2022gamejamplans.docx
@@ -20,15 +20,7 @@
         <w:t>Cool new ability:</w:t>
       </w:r>
       <w:r>
-        <w:t xml:space="preserve"> Can control a PILOT, a giant mech designed after </w:t>
-      </w:r>
-      <w:proofErr w:type="spellStart"/>
-      <w:r>
-        <w:t>Gigantus’s</w:t>
-      </w:r>
-      <w:proofErr w:type="spellEnd"/>
-      <w:r>
-        <w:t xml:space="preserve"> piloted giant robot</w:t>
+        <w:t xml:space="preserve"> Can control a PILOT, a giant mech designed after Gigantus’s piloted giant robot</w:t>
       </w:r>
       <w:r>
         <w:t xml:space="preserve"> which was developed after wildly unpopular twist</w:t>
@@ -77,16 +69,11 @@
     <w:p/>
     <w:p>
       <w:r>
-        <w:t xml:space="preserve">Ziv </w:t>
-      </w:r>
-      <w:proofErr w:type="spellStart"/>
-      <w:r>
-        <w:t>Chrome</w:t>
+        <w:t>Ziv Chrome</w:t>
       </w:r>
       <w:r>
         <w:t>beak</w:t>
       </w:r>
-      <w:proofErr w:type="spellEnd"/>
       <w:r>
         <w:t xml:space="preserve"> </w:t>
       </w:r>
@@ -102,69 +89,23 @@
       <w:r>
         <w:t xml:space="preserve">working for the </w:t>
       </w:r>
-      <w:proofErr w:type="spellStart"/>
       <w:r>
         <w:t>Envocron</w:t>
       </w:r>
-      <w:proofErr w:type="spellEnd"/>
-      <w:r>
-        <w:t xml:space="preserve"> corporation under their bounty master, known only as Gil. 15 years before the events of the story, he worked with his brother as an assistant, with both working towards their dream of a giant robot. But, one night during their research, they are attacked by </w:t>
-      </w:r>
-      <w:proofErr w:type="spellStart"/>
-      <w:r>
-        <w:t>Jebb</w:t>
-      </w:r>
-      <w:proofErr w:type="spellEnd"/>
-      <w:r>
-        <w:t xml:space="preserve"> </w:t>
-      </w:r>
-      <w:proofErr w:type="spellStart"/>
-      <w:r>
-        <w:t>O’Shenny</w:t>
-      </w:r>
-      <w:proofErr w:type="spellEnd"/>
-      <w:r>
-        <w:t xml:space="preserve">. Ziv shocks his brother with his knowledge of martial arts, and tries to defend his brother, but the fight ends with both mortally wounded, and </w:t>
-      </w:r>
-      <w:proofErr w:type="spellStart"/>
-      <w:r>
-        <w:t>Jebb</w:t>
-      </w:r>
-      <w:proofErr w:type="spellEnd"/>
-      <w:r>
-        <w:t xml:space="preserve"> whispering to Ziv that he was hired by Ziv’s brother, before he goes unconscious. Ziv choses to fake his own death, and work as a bounty hunter, vowing to get his revenge. Eventually, he finds out that </w:t>
-      </w:r>
-      <w:proofErr w:type="spellStart"/>
-      <w:r>
-        <w:t>Jebb</w:t>
-      </w:r>
-      <w:proofErr w:type="spellEnd"/>
-      <w:r>
-        <w:t xml:space="preserve"> is still alive, and its revealed that Gil paid for </w:t>
-      </w:r>
-      <w:proofErr w:type="spellStart"/>
-      <w:r>
-        <w:t>Jebb</w:t>
-      </w:r>
-      <w:proofErr w:type="spellEnd"/>
-      <w:r>
-        <w:t xml:space="preserve"> to fake his own death in order to give Ziv a reason to want to work for </w:t>
-      </w:r>
-      <w:proofErr w:type="spellStart"/>
+      <w:r>
+        <w:t xml:space="preserve"> corporation under their bounty master, known only as Gil. 15 years before the events of the story, he worked with his brother as an assistant, with both working towards their dream of a giant robot. But, one night during their research, they are attacked by Jebb</w:t>
+      </w:r>
+      <w:r>
+        <w:t xml:space="preserve"> O’Shenny</w:t>
+      </w:r>
+      <w:r>
+        <w:t xml:space="preserve">. Ziv shocks his brother with his knowledge of martial arts, and tries to defend his brother, but the fight ends with both mortally wounded, and Jebb whispering to Ziv that he was hired by Ziv’s brother, before he goes unconscious. Ziv choses to fake his own death, and work as a bounty hunter, vowing to get his revenge. Eventually, he finds out that Jebb is still alive, and its revealed that Gil paid for Jebb to fake his own death in order to give Ziv a reason to want to work for </w:t>
+      </w:r>
       <w:r>
         <w:t>Envocron</w:t>
       </w:r>
-      <w:proofErr w:type="spellEnd"/>
-      <w:r>
-        <w:t xml:space="preserve">, knowing Ziv’s skills. Gil sets things up for Ziv to first hunt his brother (seen before the game), followed by his encounter with </w:t>
-      </w:r>
-      <w:proofErr w:type="spellStart"/>
-      <w:r>
-        <w:t>Jebb</w:t>
-      </w:r>
-      <w:proofErr w:type="spellEnd"/>
-      <w:r>
-        <w:t>, still alive. Finally, after learning he was set up, and his brother was innocent, he hunts down Gil to get his final revenge, and put his brother at peace</w:t>
+      <w:r>
+        <w:t>, knowing Ziv’s skills. Gil sets things up for Ziv to first hunt his brother (seen before the game), followed by his encounter with Jebb, still alive. Finally, after learning he was set up, and his brother was innocent, he hunts down Gil to get his final revenge, and put his brother at peace</w:t>
       </w:r>
       <w:r>
         <w:t xml:space="preserve">. Once </w:t>
@@ -191,34 +132,10 @@
     </w:p>
     <w:p>
       <w:r>
-        <w:t xml:space="preserve">“Everything’s </w:t>
-      </w:r>
-      <w:proofErr w:type="spellStart"/>
-      <w:r>
-        <w:t>gonna</w:t>
-      </w:r>
-      <w:proofErr w:type="spellEnd"/>
-      <w:r>
-        <w:t xml:space="preserve"> be alright, f</w:t>
-      </w:r>
-      <w:r>
-        <w:t xml:space="preserve">orever” was a phrase Terran told Ziv right before </w:t>
-      </w:r>
-      <w:proofErr w:type="spellStart"/>
-      <w:r>
-        <w:t>Jebb</w:t>
-      </w:r>
-      <w:proofErr w:type="spellEnd"/>
-      <w:r>
-        <w:t xml:space="preserve"> attacked, and </w:t>
-      </w:r>
-      <w:proofErr w:type="spellStart"/>
-      <w:r>
-        <w:t>its</w:t>
-      </w:r>
-      <w:proofErr w:type="spellEnd"/>
-      <w:r>
-        <w:t xml:space="preserve"> what Ziv says once he defeats Gil.</w:t>
+        <w:t>“Everything’s gonna be alright, f</w:t>
+      </w:r>
+      <w:r>
+        <w:t>orever” was a phrase Terran told Ziv right before Jebb attacked, and its what Ziv says once he defeats Gil.</w:t>
       </w:r>
     </w:p>
     <w:p>
@@ -231,43 +148,17 @@
     </w:p>
     <w:p>
       <w:r>
-        <w:t xml:space="preserve">Each stage is behind the player forward auto-scrolling </w:t>
-      </w:r>
-      <w:proofErr w:type="spellStart"/>
-      <w:r>
-        <w:t>shoot</w:t>
+        <w:t>Each stage is behind the player forward auto-scrolling shoot</w:t>
       </w:r>
       <w:r>
         <w:t>’m’u</w:t>
       </w:r>
       <w:r>
-        <w:t>p</w:t>
-      </w:r>
-      <w:proofErr w:type="spellEnd"/>
-      <w:r>
-        <w:t>, with a new player short range melee attack, and dual stick shooting (think Kid Icarus Uprising flight stages). Enemies will swoop in once the player gets a certain distance to their position, and defeating them will give money to the player. Player has unlimited ammo, but a certain amount of health. With money, players can power up their PILOT (</w:t>
-      </w:r>
-      <w:proofErr w:type="spellStart"/>
-      <w:r>
-        <w:t>ie</w:t>
-      </w:r>
-      <w:proofErr w:type="spellEnd"/>
-      <w:r>
-        <w:t xml:space="preserve"> armor, health), power up their weapons, and buy new weapons. They can equip two weapons at once, of any type, but that weapon must be in their inventory (</w:t>
-      </w:r>
-      <w:proofErr w:type="spellStart"/>
-      <w:r>
-        <w:t>ie</w:t>
-      </w:r>
-      <w:proofErr w:type="spellEnd"/>
-      <w:r>
-        <w:t xml:space="preserve">, if they want two of the same, they need two). At the end of the stage, is a required boss that is needed to beat the stage. Shopping is done at a hub (the local </w:t>
-      </w:r>
-      <w:proofErr w:type="spellStart"/>
+        <w:t xml:space="preserve">p, with a new player short range melee attack, and dual stick shooting (think Kid Icarus Uprising flight stages). Enemies will swoop in once the player gets a certain distance to their position, and defeating them will give money to the player. Player has unlimited ammo, but a certain amount of health. With money, players can power up their PILOT (ie armor, health), power up their weapons, and buy new weapons. They can equip two weapons at once, of any type, but that weapon must be in their inventory (ie, if they want two of the same, they need two). At the end of the stage, is a required boss that is needed to beat the stage. Shopping is done at a hub (the local </w:t>
+      </w:r>
       <w:r>
         <w:t>Envocron</w:t>
       </w:r>
-      <w:proofErr w:type="spellEnd"/>
       <w:r>
         <w:t xml:space="preserve"> base), while stor</w:t>
       </w:r>
@@ -295,15 +186,7 @@
         <w:t xml:space="preserve"> 2d sprite like objects always face camera, </w:t>
       </w:r>
       <w:r>
-        <w:t xml:space="preserve">rest of the world is going to have low resolution, non </w:t>
-      </w:r>
-      <w:proofErr w:type="spellStart"/>
-      <w:r>
-        <w:t>mip</w:t>
-      </w:r>
-      <w:proofErr w:type="spellEnd"/>
-      <w:r>
-        <w:t>-mapped textures to give an HD-2D like effect. Shading will be done by taking the average lighting and color per TEXEL which will be the focus of the shader.</w:t>
+        <w:t>rest of the world is going to have low resolution, non mip-mapped textures to give an HD-2D like effect. Shading will be done by taking the average lighting and color per TEXEL which will be the focus of the shader.</w:t>
       </w:r>
     </w:p>
     <w:p/>
@@ -334,22 +217,12 @@
         <w:t xml:space="preserve">MISSION Carrier Outskirts – Open blue sky, lots of clouds but still sparse, </w:t>
       </w:r>
       <w:r>
-        <w:t xml:space="preserve">chasing </w:t>
-      </w:r>
-      <w:proofErr w:type="spellStart"/>
-      <w:r>
-        <w:t>Jebb</w:t>
-      </w:r>
-      <w:proofErr w:type="spellEnd"/>
-    </w:p>
-    <w:p>
-      <w:proofErr w:type="spellStart"/>
-      <w:r>
-        <w:t>Sorfen</w:t>
-      </w:r>
-      <w:proofErr w:type="spellEnd"/>
-      <w:r>
-        <w:t xml:space="preserve"> Peaks – Snowy area with overcast skies above playfield, below playfield, snowy mountain peaks jut up,</w:t>
+        <w:t>chasing Jebb</w:t>
+      </w:r>
+    </w:p>
+    <w:p>
+      <w:r>
+        <w:t>Sorfen Peaks – Snowy area with overcast skies above playfield, below playfield, snowy mountain peaks jut up,</w:t>
       </w:r>
       <w:r>
         <w:t xml:space="preserve"> where Gil and his council hide out.</w:t>
@@ -357,11 +230,9 @@
       <w:r>
         <w:t xml:space="preserve"> (near the </w:t>
       </w:r>
-      <w:proofErr w:type="spellStart"/>
       <w:r>
         <w:t>Envocron</w:t>
       </w:r>
-      <w:proofErr w:type="spellEnd"/>
       <w:r>
         <w:t xml:space="preserve"> base).</w:t>
       </w:r>
@@ -383,32 +254,16 @@
     </w:p>
     <w:p>
       <w:r>
-        <w:t xml:space="preserve">Dark </w:t>
-      </w:r>
-      <w:proofErr w:type="spellStart"/>
-      <w:r>
-        <w:t>Schippie</w:t>
-      </w:r>
-      <w:proofErr w:type="spellEnd"/>
-      <w:r>
-        <w:t xml:space="preserve"> Dues </w:t>
-      </w:r>
-      <w:r>
-        <w:t xml:space="preserve">(if they beat the first boss fast enough, dark </w:t>
-      </w:r>
-      <w:proofErr w:type="spellStart"/>
-      <w:r>
-        <w:t>s</w:t>
+        <w:t xml:space="preserve">Dark Schippie Dues </w:t>
+      </w:r>
+      <w:r>
+        <w:t>(if they beat the first boss fast enough, dark s</w:t>
       </w:r>
       <w:r>
         <w:t>c</w:t>
       </w:r>
       <w:r>
-        <w:t>hippie</w:t>
-      </w:r>
-      <w:proofErr w:type="spellEnd"/>
-      <w:r>
-        <w:t xml:space="preserve"> dues will drop in and try to loot from Ziv, seeing his fancy mech). </w:t>
+        <w:t xml:space="preserve">hippie dues will drop in and try to loot from Ziv, seeing his fancy mech). </w:t>
       </w:r>
     </w:p>
     <w:p/>
@@ -504,21 +359,11 @@
         <w:ind w:firstLine="720"/>
       </w:pPr>
       <w:r>
-        <w:t xml:space="preserve">Enemy spawn(ENUM, </w:t>
-      </w:r>
-      <w:proofErr w:type="spellStart"/>
-      <w:r>
-        <w:t>initPos</w:t>
-      </w:r>
-      <w:proofErr w:type="spellEnd"/>
-      <w:r>
-        <w:t xml:space="preserve">, </w:t>
-      </w:r>
-      <w:proofErr w:type="spellStart"/>
-      <w:r>
-        <w:t>spawnDist</w:t>
-      </w:r>
-      <w:proofErr w:type="spellEnd"/>
+        <w:t>Enemy spawn(ENUM, initPos</w:t>
+      </w:r>
+      <w:r>
+        <w:t>, spawnDist</w:t>
+      </w:r>
       <w:r>
         <w:t>);</w:t>
       </w:r>
@@ -528,73 +373,22 @@
         <w:ind w:firstLine="720"/>
       </w:pPr>
       <w:r>
-        <w:t xml:space="preserve">ENUM: </w:t>
-      </w:r>
-      <w:proofErr w:type="spellStart"/>
-      <w:r>
-        <w:t>ENEMY_grazaloid</w:t>
-      </w:r>
-      <w:proofErr w:type="spellEnd"/>
-      <w:r>
-        <w:t xml:space="preserve"> </w:t>
-      </w:r>
-      <w:proofErr w:type="spellStart"/>
-      <w:r>
-        <w:t>ENEMY_envocronmelee</w:t>
-      </w:r>
-      <w:proofErr w:type="spellEnd"/>
-      <w:r>
-        <w:t xml:space="preserve">, </w:t>
-      </w:r>
-      <w:proofErr w:type="spellStart"/>
-      <w:r>
-        <w:t>ENEMY_envocronrange</w:t>
-      </w:r>
-      <w:proofErr w:type="spellEnd"/>
-      <w:r>
-        <w:t xml:space="preserve">, </w:t>
-      </w:r>
-      <w:proofErr w:type="spellStart"/>
-      <w:r>
-        <w:t>ENEMY_resistance</w:t>
-      </w:r>
-      <w:proofErr w:type="spellEnd"/>
-      <w:r>
-        <w:t xml:space="preserve">, </w:t>
-      </w:r>
-      <w:proofErr w:type="spellStart"/>
-      <w:r>
-        <w:t>BOSS_Jeb</w:t>
+        <w:t>ENUM: ENEMY_grazaloid ENEMY_envocronmelee, ENEMY_envocronrange, ENEMY_resistance, BOSS_Jeb</w:t>
       </w:r>
       <w:r>
         <w:t>b</w:t>
       </w:r>
-      <w:proofErr w:type="spellEnd"/>
-      <w:r>
-        <w:t xml:space="preserve">, </w:t>
-      </w:r>
-      <w:proofErr w:type="spellStart"/>
-      <w:r>
-        <w:t>B</w:t>
-      </w:r>
-      <w:r>
-        <w:t>OSS_Gil</w:t>
-      </w:r>
-      <w:proofErr w:type="spellEnd"/>
-      <w:r>
-        <w:t xml:space="preserve">, </w:t>
-      </w:r>
-      <w:proofErr w:type="spellStart"/>
-      <w:r>
-        <w:t>BOSS_Dark</w:t>
-      </w:r>
-      <w:proofErr w:type="spellEnd"/>
-    </w:p>
-    <w:p>
-      <w:pPr>
-        <w:ind w:firstLine="720"/>
-      </w:pPr>
-      <w:proofErr w:type="spellStart"/>
+      <w:r>
+        <w:t>, B</w:t>
+      </w:r>
+      <w:r>
+        <w:t>OSS_Gil, BOSS_Dark</w:t>
+      </w:r>
+    </w:p>
+    <w:p>
+      <w:pPr>
+        <w:ind w:firstLine="720"/>
+      </w:pPr>
       <w:r>
         <w:lastRenderedPageBreak/>
         <w:t>Graz</w:t>
@@ -603,11 +397,7 @@
         <w:t>a</w:t>
       </w:r>
       <w:r>
-        <w:t>loid</w:t>
-      </w:r>
-      <w:proofErr w:type="spellEnd"/>
-      <w:r>
-        <w:t xml:space="preserve"> Fighter </w:t>
+        <w:t xml:space="preserve">loid Fighter </w:t>
       </w:r>
       <w:r>
         <w:t>Jet</w:t>
@@ -635,15 +425,7 @@
         <w:ind w:firstLine="720"/>
       </w:pPr>
       <w:r>
-        <w:t xml:space="preserve">Path: (10, 0.0, 10 0.0, 10 (+20% of screen, 0.0), 10 (+20% of screen, 0.0), 10 (-20 % of </w:t>
-      </w:r>
-      <w:proofErr w:type="spellStart"/>
-      <w:r>
-        <w:t>sreen</w:t>
-      </w:r>
-      <w:proofErr w:type="spellEnd"/>
-      <w:r>
-        <w:t xml:space="preserve"> 0.0), 10 (-20 % of screen, 0.0) (10, 0.0).</w:t>
+        <w:t>Path: (10, 0.0, 10 0.0, 10 (+20% of screen, 0.0), 10 (+20% of screen, 0.0), 10 (-20 % of sreen 0.0), 10 (-20 % of screen, 0.0) (10, 0.0).</w:t>
       </w:r>
     </w:p>
     <w:p>
@@ -667,13 +449,8 @@
         <w:ind w:firstLine="720"/>
       </w:pPr>
       <w:r>
-        <w:t xml:space="preserve">Shot cooldown: 3 frames. Projectile type: </w:t>
-      </w:r>
-      <w:proofErr w:type="spellStart"/>
-      <w:r>
-        <w:t>RapidEnemy</w:t>
-      </w:r>
-      <w:proofErr w:type="spellEnd"/>
+        <w:t>Shot cooldown: 3 frames. Projectile type: RapidEnemy</w:t>
+      </w:r>
       <w:r>
         <w:t>. In direction of motion (or in front)</w:t>
       </w:r>
@@ -682,13 +459,8 @@
       <w:pPr>
         <w:ind w:firstLine="720"/>
       </w:pPr>
-      <w:proofErr w:type="spellStart"/>
-      <w:r>
-        <w:t>Encron</w:t>
-      </w:r>
-      <w:proofErr w:type="spellEnd"/>
-      <w:r>
-        <w:t xml:space="preserve"> Pilot (Only in stage </w:t>
+      <w:r>
+        <w:t xml:space="preserve">Encron Pilot (Only in stage </w:t>
       </w:r>
       <w:r>
         <w:t>2</w:t>
@@ -717,29 +489,16 @@
         <w:ind w:firstLine="720"/>
       </w:pPr>
       <w:r>
-        <w:t xml:space="preserve">AI: Stay in place near for 1200 frames, then up off screen (then </w:t>
-      </w:r>
-      <w:proofErr w:type="spellStart"/>
-      <w:r>
-        <w:t>despawn</w:t>
-      </w:r>
-      <w:proofErr w:type="spellEnd"/>
-      <w:r>
-        <w:t xml:space="preserve"> once off screen) (shooter)</w:t>
-      </w:r>
-    </w:p>
-    <w:p>
-      <w:pPr>
-        <w:ind w:firstLine="720"/>
-      </w:pPr>
-      <w:r>
-        <w:t xml:space="preserve">Melee: Same but 3000 </w:t>
-      </w:r>
-      <w:proofErr w:type="spellStart"/>
-      <w:r>
-        <w:t>framess</w:t>
-      </w:r>
-      <w:proofErr w:type="spellEnd"/>
+        <w:t>AI: Stay in place near for 1200 frames, then up off screen (then despawn once off screen) (shooter)</w:t>
+      </w:r>
+    </w:p>
+    <w:p>
+      <w:pPr>
+        <w:ind w:firstLine="720"/>
+      </w:pPr>
+      <w:r>
+        <w:t>Melee: Same but 3000 framess</w:t>
+      </w:r>
     </w:p>
     <w:p>
       <w:pPr>
@@ -754,13 +513,8 @@
         <w:ind w:firstLine="720"/>
       </w:pPr>
       <w:r>
-        <w:t>Health: 2.5*</w:t>
-      </w:r>
-      <w:proofErr w:type="spellStart"/>
-      <w:r>
-        <w:t>grazloid</w:t>
-      </w:r>
-      <w:proofErr w:type="spellEnd"/>
+        <w:t>Health: 2.5*grazloid</w:t>
+      </w:r>
     </w:p>
     <w:p>
       <w:pPr>
@@ -784,15 +538,7 @@
         <w:t xml:space="preserve"> 1 and 2)</w:t>
       </w:r>
       <w:r>
-        <w:t xml:space="preserve">: Slower, and larger than </w:t>
-      </w:r>
-      <w:proofErr w:type="spellStart"/>
-      <w:r>
-        <w:t>grazaloid</w:t>
-      </w:r>
-      <w:proofErr w:type="spellEnd"/>
-      <w:r>
-        <w:t xml:space="preserve"> fighters, but have far more </w:t>
+        <w:t xml:space="preserve">: Slower, and larger than grazaloid fighters, but have far more </w:t>
       </w:r>
       <w:r>
         <w:t>defense</w:t>
@@ -866,13 +612,8 @@
         <w:ind w:firstLine="720"/>
       </w:pPr>
       <w:r>
-        <w:t xml:space="preserve">Health: 6* </w:t>
-      </w:r>
-      <w:proofErr w:type="spellStart"/>
-      <w:r>
-        <w:t>grazloid</w:t>
-      </w:r>
-      <w:proofErr w:type="spellEnd"/>
+        <w:t>Health: 6* grazloid</w:t>
+      </w:r>
     </w:p>
     <w:p/>
     <w:p>
@@ -1039,23 +780,7 @@
         <w:t>Add cloud effects</w:t>
       </w:r>
       <w:r>
-        <w:t xml:space="preserve"> (Do procedurally (</w:t>
-      </w:r>
-      <w:proofErr w:type="spellStart"/>
-      <w:r>
-        <w:t>ie</w:t>
-      </w:r>
-      <w:proofErr w:type="spellEnd"/>
-      <w:r>
-        <w:t xml:space="preserve">, from distance x far create cloud, move towards distance y close, then </w:t>
-      </w:r>
-      <w:proofErr w:type="spellStart"/>
-      <w:r>
-        <w:t>despawn</w:t>
-      </w:r>
-      <w:proofErr w:type="spellEnd"/>
-      <w:r>
-        <w:t>, for z number of clouds at a time), make density a parameter setting)</w:t>
+        <w:t xml:space="preserve"> (Do procedurally (ie, from distance x far create cloud, move towards distance y close, then despawn, for z number of clouds at a time), make density a parameter setting)</w:t>
       </w:r>
     </w:p>
     <w:p>
@@ -1080,13 +805,8 @@
     <w:p>
       <w:r>
         <w:tab/>
-        <w:t xml:space="preserve">Create dialogue </w:t>
-      </w:r>
-      <w:proofErr w:type="spellStart"/>
-      <w:r>
-        <w:t>gui</w:t>
-      </w:r>
-      <w:proofErr w:type="spellEnd"/>
+        <w:t>Create dialogue gui</w:t>
+      </w:r>
     </w:p>
     <w:p>
       <w:r>
@@ -1106,15 +826,7 @@
         <w:tab/>
       </w:r>
       <w:r>
-        <w:t xml:space="preserve">Add optional dark </w:t>
-      </w:r>
-      <w:proofErr w:type="spellStart"/>
-      <w:r>
-        <w:t>schipie</w:t>
-      </w:r>
-      <w:proofErr w:type="spellEnd"/>
-      <w:r>
-        <w:t xml:space="preserve"> dues boss</w:t>
+        <w:t>Add optional dark schipie dues boss</w:t>
       </w:r>
     </w:p>
     <w:p>
@@ -1186,15 +898,7 @@
     <w:p>
       <w:r>
         <w:tab/>
-        <w:t xml:space="preserve">Add additional area with overcast clouds and </w:t>
-      </w:r>
-      <w:proofErr w:type="spellStart"/>
-      <w:r>
-        <w:t>lightshafts</w:t>
-      </w:r>
-      <w:proofErr w:type="spellEnd"/>
-      <w:r>
-        <w:t xml:space="preserve"> for visual pizzaz in stage 1</w:t>
+        <w:t>Add additional area with overcast clouds and lightshafts for visual pizzaz in stage 1</w:t>
       </w:r>
     </w:p>
     <w:p/>
@@ -1206,143 +910,57 @@
         </w:rPr>
         <w:t>Schedule plan</w:t>
       </w:r>
+    </w:p>
+    <w:p>
+      <w:r>
+        <w:t>5/</w:t>
+      </w:r>
+      <w:r>
+        <w:t>28</w:t>
+      </w:r>
+    </w:p>
+    <w:p>
+      <w:r>
+        <w:tab/>
+        <w:t>Start cloud effects</w:t>
+      </w:r>
+    </w:p>
+    <w:p>
+      <w:r>
+        <w:tab/>
+        <w:t>Work more on stage 1</w:t>
+      </w:r>
+    </w:p>
+    <w:p>
+      <w:r>
+        <w:tab/>
+        <w:t>Consider adding light sources to mimic light reflecting off windows</w:t>
+      </w:r>
+    </w:p>
+    <w:p>
+      <w:r>
+        <w:t>5/2</w:t>
+      </w:r>
+      <w:r>
+        <w:t>9</w:t>
+      </w:r>
       <w:r>
         <w:t xml:space="preserve"> </w:t>
       </w:r>
-    </w:p>
-    <w:p>
-      <w:r>
-        <w:t>5/2</w:t>
-      </w:r>
-      <w:r>
-        <w:t>7</w:t>
-      </w:r>
-      <w:r>
-        <w:tab/>
-      </w:r>
-    </w:p>
-    <w:p>
-      <w:r>
-        <w:tab/>
-        <w:t xml:space="preserve">Create dialogue </w:t>
-      </w:r>
-      <w:proofErr w:type="spellStart"/>
-      <w:r>
-        <w:t>gui</w:t>
-      </w:r>
-      <w:proofErr w:type="spellEnd"/>
+      <w:r>
+        <w:t>Finish implementing scenes, dialogue</w:t>
+      </w:r>
+    </w:p>
+    <w:p>
+      <w:r>
+        <w:t>5/</w:t>
+      </w:r>
+      <w:r>
+        <w:t>30</w:t>
+      </w:r>
       <w:r>
         <w:t xml:space="preserve"> </w:t>
       </w:r>
-    </w:p>
-    <w:p>
-      <w:r>
-        <w:tab/>
-      </w:r>
-      <w:r>
-        <w:tab/>
-        <w:t xml:space="preserve">If </w:t>
-      </w:r>
-      <w:proofErr w:type="spellStart"/>
-      <w:r>
-        <w:t>theres</w:t>
-      </w:r>
-      <w:proofErr w:type="spellEnd"/>
-      <w:r>
-        <w:t xml:space="preserve"> a </w:t>
-      </w:r>
-      <w:proofErr w:type="spellStart"/>
-      <w:r>
-        <w:t>bg</w:t>
-      </w:r>
-      <w:proofErr w:type="spellEnd"/>
-      <w:r>
-        <w:t xml:space="preserve"> animation draw first (and on that frame skip all </w:t>
-      </w:r>
-      <w:proofErr w:type="spellStart"/>
-      <w:r>
-        <w:t>scene.draw</w:t>
-      </w:r>
-      <w:proofErr w:type="spellEnd"/>
-      <w:r>
-        <w:t xml:space="preserve"> calls)</w:t>
-      </w:r>
-    </w:p>
-    <w:p>
-      <w:r>
-        <w:tab/>
-      </w:r>
-      <w:r>
-        <w:tab/>
-        <w:t>Draw portrait same way (both z = -1 In camera)</w:t>
-      </w:r>
-    </w:p>
-    <w:p>
-      <w:r>
-        <w:tab/>
-      </w:r>
-      <w:r>
-        <w:t xml:space="preserve">Add optional dark </w:t>
-      </w:r>
-      <w:proofErr w:type="spellStart"/>
-      <w:r>
-        <w:t>schipie</w:t>
-      </w:r>
-      <w:proofErr w:type="spellEnd"/>
-      <w:r>
-        <w:t xml:space="preserve"> dues boss</w:t>
-      </w:r>
-    </w:p>
-    <w:p>
-      <w:r>
-        <w:t>5/</w:t>
-      </w:r>
-      <w:r>
-        <w:t>28</w:t>
-      </w:r>
-    </w:p>
-    <w:p>
-      <w:r>
-        <w:tab/>
-        <w:t>Start cloud effects</w:t>
-      </w:r>
-    </w:p>
-    <w:p>
-      <w:r>
-        <w:tab/>
-        <w:t>Work more on stage 1</w:t>
-      </w:r>
-    </w:p>
-    <w:p>
-      <w:r>
-        <w:tab/>
-        <w:t>Consider adding light sources to mimic light reflecting off windows</w:t>
-      </w:r>
-    </w:p>
-    <w:p>
-      <w:r>
-        <w:t>5/2</w:t>
-      </w:r>
-      <w:r>
-        <w:t>9</w:t>
-      </w:r>
-      <w:r>
-        <w:t xml:space="preserve"> </w:t>
-      </w:r>
-      <w:r>
-        <w:t>Finish implementing scenes, dialogue</w:t>
-      </w:r>
-    </w:p>
-    <w:p>
-      <w:r>
-        <w:t>5/</w:t>
-      </w:r>
-      <w:r>
-        <w:t>30</w:t>
-      </w:r>
-      <w:r>
-        <w:t xml:space="preserve"> </w:t>
-      </w:r>
       <w:r>
         <w:t>Test/balance</w:t>
       </w:r>
@@ -1386,85 +1004,69 @@
           <w:lang w:val="es-ES"/>
         </w:rPr>
       </w:pPr>
-      <w:proofErr w:type="spellStart"/>
       <w:r>
         <w:rPr>
           <w:lang w:val="es-ES"/>
         </w:rPr>
-        <w:t>Enemies</w:t>
-      </w:r>
-      <w:proofErr w:type="spellEnd"/>
-      <w:r>
+        <w:t>Enemies:</w:t>
+      </w:r>
+    </w:p>
+    <w:p>
+      <w:pPr>
         <w:rPr>
           <w:lang w:val="es-ES"/>
         </w:rPr>
-        <w:t>:</w:t>
-      </w:r>
-    </w:p>
-    <w:p>
-      <w:pPr>
+      </w:pPr>
+      <w:r>
         <w:rPr>
           <w:lang w:val="es-ES"/>
         </w:rPr>
-      </w:pPr>
-      <w:r>
+        <w:t>ENEMIES</w:t>
+      </w:r>
+    </w:p>
+    <w:p>
+      <w:pPr>
         <w:rPr>
           <w:lang w:val="es-ES"/>
         </w:rPr>
+      </w:pPr>
+      <w:r>
+        <w:rPr>
+          <w:lang w:val="es-ES"/>
+        </w:rPr>
+        <w:t>ENEMY_ENUM x y z</w:t>
+      </w:r>
+      <w:r>
+        <w:rPr>
+          <w:lang w:val="es-ES"/>
+        </w:rPr>
+        <w:t xml:space="preserve"> d</w:t>
+      </w:r>
+      <w:r>
+        <w:rPr>
+          <w:lang w:val="es-ES"/>
+        </w:rPr>
+        <w:t>ist</w:t>
+      </w:r>
+    </w:p>
+    <w:p>
+      <w:r>
+        <w:t>…</w:t>
+      </w:r>
+    </w:p>
+    <w:p>
+      <w:r>
+        <w:t>…</w:t>
+      </w:r>
+    </w:p>
+    <w:p>
+      <w:r>
+        <w:t>PATH</w:t>
+      </w:r>
+    </w:p>
+    <w:p>
+      <w:r>
         <w:lastRenderedPageBreak/>
-        <w:t>ENEMIES</w:t>
-      </w:r>
-    </w:p>
-    <w:p>
-      <w:pPr>
-        <w:rPr>
-          <w:lang w:val="es-ES"/>
-        </w:rPr>
-      </w:pPr>
-      <w:r>
-        <w:rPr>
-          <w:lang w:val="es-ES"/>
-        </w:rPr>
-        <w:t>ENEMY_ENUM x y z</w:t>
-      </w:r>
-      <w:r>
-        <w:rPr>
-          <w:lang w:val="es-ES"/>
-        </w:rPr>
-        <w:t xml:space="preserve"> </w:t>
-      </w:r>
-      <w:proofErr w:type="spellStart"/>
-      <w:r>
-        <w:rPr>
-          <w:lang w:val="es-ES"/>
-        </w:rPr>
-        <w:t>d</w:t>
-      </w:r>
-      <w:r>
-        <w:rPr>
-          <w:lang w:val="es-ES"/>
-        </w:rPr>
-        <w:t>ist</w:t>
-      </w:r>
-      <w:proofErr w:type="spellEnd"/>
-    </w:p>
-    <w:p>
-      <w:r>
-        <w:t>…</w:t>
-      </w:r>
-    </w:p>
-    <w:p>
-      <w:r>
-        <w:t>…</w:t>
-      </w:r>
-    </w:p>
-    <w:p>
-      <w:r>
-        <w:t>PATH</w:t>
-      </w:r>
-    </w:p>
-    <w:p>
-      <w:r>
         <w:t>_ x y z //time in seconds, vector of starting point</w:t>
       </w:r>
     </w:p>

</xml_diff>

<commit_message>
Test Build v1 + Bug Fixes
</commit_message>
<xml_diff>
--- a/2022gamejamplans.docx
+++ b/2022gamejamplans.docx
@@ -916,59 +916,12 @@
         <w:t>5/</w:t>
       </w:r>
       <w:r>
-        <w:t>28</w:t>
-      </w:r>
-    </w:p>
-    <w:p>
-      <w:r>
-        <w:tab/>
-        <w:t>Work more on stage 1</w:t>
-      </w:r>
-    </w:p>
-    <w:p>
-      <w:r>
-        <w:tab/>
-        <w:t>Consider adding light sources to mimic light reflecting off windows</w:t>
-      </w:r>
-    </w:p>
-    <w:p>
-      <w:r>
-        <w:t>5/2</w:t>
-      </w:r>
-      <w:r>
-        <w:t>9</w:t>
-      </w:r>
-    </w:p>
-    <w:p>
-      <w:pPr>
-        <w:ind w:firstLine="720"/>
-      </w:pPr>
+        <w:t>30</w:t>
+      </w:r>
       <w:r>
         <w:t xml:space="preserve"> </w:t>
       </w:r>
       <w:r>
-        <w:t>Finish implementing scenes, dialogue</w:t>
-      </w:r>
-    </w:p>
-    <w:p>
-      <w:pPr>
-        <w:ind w:firstLine="720"/>
-      </w:pPr>
-      <w:r>
-        <w:t>Optimize Clouds</w:t>
-      </w:r>
-    </w:p>
-    <w:p>
-      <w:r>
-        <w:t>5/</w:t>
-      </w:r>
-      <w:r>
-        <w:t>30</w:t>
-      </w:r>
-      <w:r>
-        <w:t xml:space="preserve"> </w:t>
-      </w:r>
-      <w:r>
         <w:t>Test/balance</w:t>
       </w:r>
     </w:p>
@@ -1068,7 +1021,6 @@
     </w:p>
     <w:p>
       <w:r>
-        <w:lastRenderedPageBreak/>
         <w:t>PATH</w:t>
       </w:r>
     </w:p>
@@ -1544,6 +1496,7 @@
   <w:style w:type="character" w:default="1" w:styleId="DefaultParagraphFont">
     <w:name w:val="Default Paragraph Font"/>
     <w:uiPriority w:val="1"/>
+    <w:semiHidden/>
     <w:unhideWhenUsed/>
   </w:style>
   <w:style w:type="table" w:default="1" w:styleId="TableNormal">

</xml_diff>